<commit_message>
Einlesen und erste Analyse der csv von Weise
</commit_message>
<xml_diff>
--- a/export/DFLD_Erfassungsraten.docx
+++ b/export/DFLD_Erfassungsraten.docx
@@ -322,7 +322,7 @@
       </w:r>
     </w:p>
     <w:bookmarkEnd w:id="21"/>
-    <w:bookmarkStart w:id="22" w:name="betrachtete-messstationen"/>
+    <w:bookmarkStart w:id="23" w:name="betrachtete-messstationen"/>
     <w:p>
       <w:pPr>
         <w:pStyle w:val="berschrift1"/>
@@ -386,7 +386,7 @@
                     </pic:cNvPicPr>
                   </pic:nvPicPr>
                   <pic:blipFill>
-                    <a:blip cstate="print" r:embed="rId24"/>
+                    <a:blip cstate="print" r:embed="rId25"/>
                     <a:stretch>
                       <a:fillRect/>
                     </a:stretch>
@@ -419,7 +419,7 @@
         </w:rPr>
         <w:t xml:space="preserve">Abb. </w:t>
       </w:r>
-      <w:bookmarkStart w:id="80a48efb-97fc-44b4-aa12-f12160cd211c" w:name="MPKarte"/>
+      <w:bookmarkStart w:id="e3c19cae-1c8a-4b7e-a75e-adbea754c971" w:name="MPKarte"/>
       <w:r xmlns:w14="http://schemas.microsoft.com/office/word/2010/wordml">
         <w:rPr>
           <w:rFonts/>
@@ -441,7 +441,7 @@
         </w:rPr>
         <w:fldChar w:fldCharType="end" w:dirty="true"/>
       </w:r>
-      <w:bookmarkEnd w:id="80a48efb-97fc-44b4-aa12-f12160cd211c"/>
+      <w:bookmarkEnd w:id="e3c19cae-1c8a-4b7e-a75e-adbea754c971"/>
       <w:r>
         <w:rPr>
           <w:rFonts/>
@@ -453,8 +453,419 @@
         <w:t xml:space="preserve">Karte der Messpunkte</w:t>
       </w:r>
     </w:p>
+    <w:bookmarkStart w:id="22" w:name="einlesen-der-csv-dateien"/>
+    <w:p>
+      <w:pPr>
+        <w:pStyle w:val="berschrift2"/>
+      </w:pPr>
+      <w:r>
+        <w:t xml:space="preserve">Einlesen der CSV-Dateien</w:t>
+      </w:r>
+    </w:p>
+    <w:p>
+      <w:pPr>
+        <w:pStyle w:val="FirstParagraph"/>
+      </w:pPr>
+      <w:r>
+        <w:t xml:space="preserve">Übersicht über die Daten.</w:t>
+      </w:r>
+    </w:p>
+    <w:p>
+      <w:pPr>
+        <w:pStyle w:val="SourceCode"/>
+      </w:pPr>
+      <w:r>
+        <w:rPr>
+          <w:rStyle w:val="VerbatimChar"/>
+        </w:rPr>
+        <w:t xml:space="preserve">##   AbAnDatum           AbAnZeit             StatNr        StatNam               Lfd         Fangradius     Registry        </w:t>
+      </w:r>
+      <w:r>
+        <w:br/>
+      </w:r>
+      <w:r>
+        <w:rPr>
+          <w:rStyle w:val="VerbatimChar"/>
+        </w:rPr>
+        <w:t xml:space="preserve">##  Length:24868       Length:24868       Min.   : 72.0   Length:24868       Min.   :   1   Min.   : 500   Length:24868      </w:t>
+      </w:r>
+      <w:r>
+        <w:br/>
+      </w:r>
+      <w:r>
+        <w:rPr>
+          <w:rStyle w:val="VerbatimChar"/>
+        </w:rPr>
+        <w:t xml:space="preserve">##  Class :character   Class :character   1st Qu.: 72.0   Class :character   1st Qu.: 325   1st Qu.:2500   Class :character  </w:t>
+      </w:r>
+      <w:r>
+        <w:br/>
+      </w:r>
+      <w:r>
+        <w:rPr>
+          <w:rStyle w:val="VerbatimChar"/>
+        </w:rPr>
+        <w:t xml:space="preserve">##  Mode  :character   Mode  :character   Median : 72.0   Mode  :character   Median : 657   Median :2500   Mode  :character  </w:t>
+      </w:r>
+      <w:r>
+        <w:br/>
+      </w:r>
+      <w:r>
+        <w:rPr>
+          <w:rStyle w:val="VerbatimChar"/>
+        </w:rPr>
+        <w:t xml:space="preserve">##                                        Mean   :111.2                      Mean   : 656   Mean   :2165                     </w:t>
+      </w:r>
+      <w:r>
+        <w:br/>
+      </w:r>
+      <w:r>
+        <w:rPr>
+          <w:rStyle w:val="VerbatimChar"/>
+        </w:rPr>
+        <w:t xml:space="preserve">##                                        3rd Qu.: 72.0                      3rd Qu.: 984   3rd Qu.:2500                     </w:t>
+      </w:r>
+      <w:r>
+        <w:br/>
+      </w:r>
+      <w:r>
+        <w:rPr>
+          <w:rStyle w:val="VerbatimChar"/>
+        </w:rPr>
+        <w:t xml:space="preserve">##                                        Max.   :297.0                      Max.   :5001   Max.   :2500                     </w:t>
+      </w:r>
+      <w:r>
+        <w:br/>
+      </w:r>
+      <w:r>
+        <w:rPr>
+          <w:rStyle w:val="VerbatimChar"/>
+        </w:rPr>
+        <w:t xml:space="preserve">##    CallSign            FlugNr             Piste               Dep                Arr                ATD                AzB           </w:t>
+      </w:r>
+      <w:r>
+        <w:br/>
+      </w:r>
+      <w:r>
+        <w:rPr>
+          <w:rStyle w:val="VerbatimChar"/>
+        </w:rPr>
+        <w:t xml:space="preserve">##  Length:24868       Length:24868       Length:24868       Length:24868       Length:24868       Length:24868       Length:24868      </w:t>
+      </w:r>
+      <w:r>
+        <w:br/>
+      </w:r>
+      <w:r>
+        <w:rPr>
+          <w:rStyle w:val="VerbatimChar"/>
+        </w:rPr>
+        <w:t xml:space="preserve">##  Class :character   Class :character   Class :character   Class :character   Class :character   Class :character   Class :character  </w:t>
+      </w:r>
+      <w:r>
+        <w:br/>
+      </w:r>
+      <w:r>
+        <w:rPr>
+          <w:rStyle w:val="VerbatimChar"/>
+        </w:rPr>
+        <w:t xml:space="preserve">##  Mode  :character   Mode  :character   Mode  :character   Mode  :character   Mode  :character   Mode  :character   Mode  :character  </w:t>
+      </w:r>
+      <w:r>
+        <w:br/>
+      </w:r>
+      <w:r>
+        <w:rPr>
+          <w:rStyle w:val="VerbatimChar"/>
+        </w:rPr>
+        <w:t xml:space="preserve">##                                                                                                                                      </w:t>
+      </w:r>
+      <w:r>
+        <w:br/>
+      </w:r>
+      <w:r>
+        <w:rPr>
+          <w:rStyle w:val="VerbatimChar"/>
+        </w:rPr>
+        <w:t xml:space="preserve">##                                                                                                                                      </w:t>
+      </w:r>
+      <w:r>
+        <w:br/>
+      </w:r>
+      <w:r>
+        <w:rPr>
+          <w:rStyle w:val="VerbatimChar"/>
+        </w:rPr>
+        <w:t xml:space="preserve">##                                                                                                                                      </w:t>
+      </w:r>
+      <w:r>
+        <w:br/>
+      </w:r>
+      <w:r>
+        <w:rPr>
+          <w:rStyle w:val="VerbatimChar"/>
+        </w:rPr>
+        <w:t xml:space="preserve">##      WTC                AbAn             BetRchtg          Messschwelle     StatusNr       X               Y               Z        </w:t>
+      </w:r>
+      <w:r>
+        <w:br/>
+      </w:r>
+      <w:r>
+        <w:rPr>
+          <w:rStyle w:val="VerbatimChar"/>
+        </w:rPr>
+        <w:t xml:space="preserve">##  Length:24868       Length:24868       Length:24868       Min.   :40.0   Min.   :0   Min.   :8.242   Min.   :49.98   Min.   :  667  </w:t>
+      </w:r>
+      <w:r>
+        <w:br/>
+      </w:r>
+      <w:r>
+        <w:rPr>
+          <w:rStyle w:val="VerbatimChar"/>
+        </w:rPr>
+        <w:t xml:space="preserve">##  Class :character   Class :character   Class :character   1st Qu.:52.0   1st Qu.:0   1st Qu.:8.889   1st Qu.:50.11   1st Qu.: 3999  </w:t>
+      </w:r>
+      <w:r>
+        <w:br/>
+      </w:r>
+      <w:r>
+        <w:rPr>
+          <w:rStyle w:val="VerbatimChar"/>
+        </w:rPr>
+        <w:t xml:space="preserve">##  Mode  :character   Mode  :character   Mode  :character   Median :55.0   Median :0   Median :8.898   Median :50.11   Median : 4070  </w:t>
+      </w:r>
+      <w:r>
+        <w:br/>
+      </w:r>
+      <w:r>
+        <w:rPr>
+          <w:rStyle w:val="VerbatimChar"/>
+        </w:rPr>
+        <w:t xml:space="preserve">##                                                           Mean   :54.6   Mean   :0   Mean   :8.823   Mean   :50.11   Mean   : 4480  </w:t>
+      </w:r>
+      <w:r>
+        <w:br/>
+      </w:r>
+      <w:r>
+        <w:rPr>
+          <w:rStyle w:val="VerbatimChar"/>
+        </w:rPr>
+        <w:t xml:space="preserve">##                                                           3rd Qu.:57.0   3rd Qu.:0   3rd Qu.:8.900   3rd Qu.:50.11   3rd Qu.: 4786  </w:t>
+      </w:r>
+      <w:r>
+        <w:br/>
+      </w:r>
+      <w:r>
+        <w:rPr>
+          <w:rStyle w:val="VerbatimChar"/>
+        </w:rPr>
+        <w:t xml:space="preserve">##                                                           Max.   :70.0   Max.   :0   Max.   :8.919   Max.   :50.13   Max.   :14952  </w:t>
+      </w:r>
+      <w:r>
+        <w:br/>
+      </w:r>
+      <w:r>
+        <w:rPr>
+          <w:rStyle w:val="VerbatimChar"/>
+        </w:rPr>
+        <w:t xml:space="preserve">##      LasMax        ts(anf)           ts(end)             Typ                 SEL            check  </w:t>
+      </w:r>
+      <w:r>
+        <w:br/>
+      </w:r>
+      <w:r>
+        <w:rPr>
+          <w:rStyle w:val="VerbatimChar"/>
+        </w:rPr>
+        <w:t xml:space="preserve">##  Min.   :55.00   Length:24868      Length:24868      Length:24868       Min.   :62.05   Min.   :1  </w:t>
+      </w:r>
+      <w:r>
+        <w:br/>
+      </w:r>
+      <w:r>
+        <w:rPr>
+          <w:rStyle w:val="VerbatimChar"/>
+        </w:rPr>
+        <w:t xml:space="preserve">##  1st Qu.:61.00   Class1:hms        Class1:hms        Class :character   1st Qu.:72.16   1st Qu.:1  </w:t>
+      </w:r>
+      <w:r>
+        <w:br/>
+      </w:r>
+      <w:r>
+        <w:rPr>
+          <w:rStyle w:val="VerbatimChar"/>
+        </w:rPr>
+        <w:t xml:space="preserve">##  Median :63.00   Class2:difftime   Class2:difftime   Mode  :character   Median :74.32   Median :1  </w:t>
+      </w:r>
+      <w:r>
+        <w:br/>
+      </w:r>
+      <w:r>
+        <w:rPr>
+          <w:rStyle w:val="VerbatimChar"/>
+        </w:rPr>
+        <w:t xml:space="preserve">##  Mean   :63.82   Mode  :numeric    Mode  :numeric                       Mean   :74.88   Mean   :1  </w:t>
+      </w:r>
+      <w:r>
+        <w:br/>
+      </w:r>
+      <w:r>
+        <w:rPr>
+          <w:rStyle w:val="VerbatimChar"/>
+        </w:rPr>
+        <w:t xml:space="preserve">##  3rd Qu.:66.00                                                          3rd Qu.:77.51   3rd Qu.:1  </w:t>
+      </w:r>
+      <w:r>
+        <w:br/>
+      </w:r>
+      <w:r>
+        <w:rPr>
+          <w:rStyle w:val="VerbatimChar"/>
+        </w:rPr>
+        <w:t xml:space="preserve">##  Max.   :77.00                                                          Max.   :88.60   Max.   :1</w:t>
+      </w:r>
+    </w:p>
+    <w:p>
+      <w:pPr>
+        <w:pStyle w:val="FirstParagraph"/>
+      </w:pPr>
+      <w:r>
+        <w:t xml:space="preserve">Scatterplots in</w:t>
+      </w:r>
+      <w:r>
+        <w:t xml:space="preserve"> </w:t>
+      </w:r>
+      <w:hyperlink w:anchor="Scatterplots">
+        <w:r xmlns:w14="http://schemas.microsoft.com/office/word/2010/wordml">
+          <w:rPr/>
+          <w:fldChar w:fldCharType="begin" w:dirty="true"/>
+        </w:r>
+        <w:r xmlns:w14="http://schemas.microsoft.com/office/word/2010/wordml">
+          <w:rPr/>
+          <w:instrText xml:space="preserve" w:dirty="true"> REF Scatterplots \h</w:instrText>
+        </w:r>
+        <w:r xmlns:w14="http://schemas.microsoft.com/office/word/2010/wordml">
+          <w:rPr/>
+          <w:fldChar w:fldCharType="end" w:dirty="true"/>
+        </w:r>
+      </w:hyperlink>
+      <w:r>
+        <w:t xml:space="preserve">.</w:t>
+      </w:r>
+    </w:p>
+    <w:p>
+      <w:pPr>
+        <w:jc w:val="left"/>
+        <w:pStyle w:val="Standard"/>
+      </w:pPr>
+      <w:r>
+        <w:rPr/>
+        <w:drawing>
+          <wp:inline distT="0" distB="0" distL="0" distR="0">
+            <wp:extent cx="6126480" cy="3657600"/>
+            <wp:docPr id="3" name="" descr=""/>
+            <wp:cNvGraphicFramePr>
+              <a:graphicFrameLocks noChangeAspect="1"/>
+            </wp:cNvGraphicFramePr>
+            <a:graphic>
+              <a:graphicData uri="http://schemas.openxmlformats.org/drawingml/2006/picture">
+                <pic:pic>
+                  <pic:nvPicPr>
+                    <pic:cNvPr id="4" name=""/>
+                    <pic:cNvPicPr>
+                      <a:picLocks noChangeAspect="1" noChangeArrowheads="1"/>
+                    </pic:cNvPicPr>
+                  </pic:nvPicPr>
+                  <pic:blipFill>
+                    <a:blip cstate="print" r:embed="rId26"/>
+                    <a:stretch>
+                      <a:fillRect/>
+                    </a:stretch>
+                  </pic:blipFill>
+                  <pic:spPr bwMode="auto">
+                    <a:xfrm>
+                      <a:off x="0" y="0"/>
+                      <a:ext cx="85090" cy="50800"/>
+                    </a:xfrm>
+                    <a:prstGeom prst="rect">
+                      <a:avLst/>
+                    </a:prstGeom>
+                    <a:noFill/>
+                  </pic:spPr>
+                </pic:pic>
+              </a:graphicData>
+            </a:graphic>
+          </wp:inline>
+        </w:drawing>
+      </w:r>
+    </w:p>
+    <w:p>
+      <w:pPr>
+        <w:pStyle w:val="Abbildung"/>
+      </w:pPr>
+      <w:r>
+        <w:rPr>
+          <w:rFonts/>
+          <w:b w:val="true"/>
+        </w:rPr>
+        <w:t xml:space="preserve">Abb. </w:t>
+      </w:r>
+      <w:bookmarkStart w:id="2655fef6-6880-40d7-989d-c632dc6836e0" w:name="Scatterplots"/>
+      <w:r xmlns:w14="http://schemas.microsoft.com/office/word/2010/wordml">
+        <w:rPr>
+          <w:rFonts/>
+          <w:b w:val="true"/>
+        </w:rPr>
+        <w:fldChar w:fldCharType="begin" w:dirty="true"/>
+      </w:r>
+      <w:r xmlns:w14="http://schemas.microsoft.com/office/word/2010/wordml">
+        <w:rPr>
+          <w:rFonts/>
+          <w:b w:val="true"/>
+        </w:rPr>
+        <w:instrText xml:space="preserve" w:dirty="true">SEQ fig \* Arabic</w:instrText>
+      </w:r>
+      <w:r xmlns:w14="http://schemas.microsoft.com/office/word/2010/wordml">
+        <w:rPr>
+          <w:rFonts/>
+          <w:b w:val="true"/>
+        </w:rPr>
+        <w:fldChar w:fldCharType="end" w:dirty="true"/>
+      </w:r>
+      <w:bookmarkEnd w:id="2655fef6-6880-40d7-989d-c632dc6836e0"/>
+      <w:r>
+        <w:rPr>
+          <w:rFonts/>
+          <w:b w:val="true"/>
+        </w:rPr>
+        <w:t xml:space="preserve">: </w:t>
+      </w:r>
+      <w:r>
+        <w:t xml:space="preserve">Graphische Darstellung der Daten</w:t>
+      </w:r>
+    </w:p>
+    <w:p>
+      <w:pPr>
+        <w:pStyle w:val="SourceCode"/>
+      </w:pPr>
+      <w:r>
+        <w:rPr>
+          <w:rStyle w:val="VerbatimChar"/>
+        </w:rPr>
+        <w:t xml:space="preserve">## [1] "Hanau/Steinheim 1 ooo"            "Rodgau ooo"                       "Wiesbaden/Erbenheim ooo"         </w:t>
+      </w:r>
+      <w:r>
+        <w:br/>
+      </w:r>
+      <w:r>
+        <w:rPr>
+          <w:rStyle w:val="VerbatimChar"/>
+        </w:rPr>
+        <w:t xml:space="preserve">## [4] "Mainz/Universit\xe4tsmedizin ooo" "Frankfurt/Gallus ooo"</w:t>
+      </w:r>
+    </w:p>
     <w:bookmarkEnd w:id="22"/>
-    <w:bookmarkStart w:id="26" w:name="literatur"/>
+    <w:bookmarkEnd w:id="23"/>
+    <w:bookmarkStart w:id="27" w:name="literatur"/>
     <w:p>
       <w:pPr>
         <w:pStyle w:val="berschrift1"/>
@@ -463,8 +874,8 @@
         <w:t xml:space="preserve">Literatur</w:t>
       </w:r>
     </w:p>
-    <w:bookmarkStart w:id="25" w:name="refs"/>
-    <w:bookmarkStart w:id="24" w:name="ref-xie2015"/>
+    <w:bookmarkStart w:id="26" w:name="refs"/>
+    <w:bookmarkStart w:id="25" w:name="ref-xie2015"/>
     <w:p>
       <w:pPr>
         <w:pStyle w:val="Literaturverzeichnis"/>
@@ -516,7 +927,7 @@
       <w:r>
         <w:t xml:space="preserve"> </w:t>
       </w:r>
-      <w:hyperlink r:id="rId23">
+      <w:hyperlink r:id="rId24">
         <w:r>
           <w:rPr>
             <w:rStyle w:val="Hyperlink"/>
@@ -528,9 +939,9 @@
         <w:t xml:space="preserve">.</w:t>
       </w:r>
     </w:p>
-    <w:bookmarkEnd w:id="24"/>
     <w:bookmarkEnd w:id="25"/>
     <w:bookmarkEnd w:id="26"/>
+    <w:bookmarkEnd w:id="27"/>
     <w:sectPr>
       <w:headerReference r:id="rId13" w:type="even"/>
       <w:headerReference r:id="rId12" w:type="default"/>

</xml_diff>

<commit_message>
Violinen raus und Beschriftung besser
</commit_message>
<xml_diff>
--- a/export/DFLD_Erfassungsraten.docx
+++ b/export/DFLD_Erfassungsraten.docx
@@ -318,7 +318,7 @@
         <w:pStyle w:val="FirstParagraph"/>
       </w:pPr>
       <w:r>
-        <w:t xml:space="preserve">Welcher Einfluss hat der Fangradius und weitere Parameter auf die Erfassungsrate der DFLD-Messstationen.</w:t>
+        <w:t xml:space="preserve">Welcher Einfluss haben der Fangradius und weitere Parameter auf die Erfassungsrate der DFLD-Messstationen.</w:t>
       </w:r>
     </w:p>
     <w:bookmarkEnd w:id="21"/>
@@ -341,45 +341,7 @@
     </w:p>
     <w:p>
       <w:pPr>
-        <w:pStyle w:val="SourceCode"/>
-      </w:pPr>
-      <w:r>
-        <w:rPr>
-          <w:rStyle w:val="VerbatimChar"/>
-        </w:rPr>
-        <w:t xml:space="preserve">## [1] "data/072_2023-05-01_2023-07-31.csv" "data/205_2023-05-01_2023-07-31.csv"</w:t>
-      </w:r>
-      <w:r>
-        <w:br/>
-      </w:r>
-      <w:r>
-        <w:rPr>
-          <w:rStyle w:val="VerbatimChar"/>
-        </w:rPr>
-        <w:t xml:space="preserve">## [3] "data/218_2023-05-01_2023-07-31.csv" "data/228_2023-05-01_2023-07-31.csv"</w:t>
-      </w:r>
-      <w:r>
-        <w:br/>
-      </w:r>
-      <w:r>
-        <w:rPr>
-          <w:rStyle w:val="VerbatimChar"/>
-        </w:rPr>
-        <w:t xml:space="preserve">## [5] "data/297_2023-08-01_2023-10-01.csv" "data/full_data.csv"                </w:t>
-      </w:r>
-      <w:r>
-        <w:br/>
-      </w:r>
-      <w:r>
-        <w:rPr>
-          <w:rStyle w:val="VerbatimChar"/>
-        </w:rPr>
-        <w:t xml:space="preserve">## [7] "data/full_data_ansi.csv"</w:t>
-      </w:r>
-    </w:p>
-    <w:p>
-      <w:pPr>
-        <w:pStyle w:val="FirstParagraph"/>
+        <w:pStyle w:val="BodyText"/>
       </w:pPr>
       <w:r>
         <w:t xml:space="preserve">In diesen Daten habe ich dann noch die Zeitdaten besser für R verarbeitbar gemacht.</w:t>
@@ -498,7 +460,7 @@
         </w:rPr>
         <w:t xml:space="preserve">Abb. </w:t>
       </w:r>
-      <w:bookmarkStart w:id="0d9d4224-2751-4ae5-a88f-0405f06aa265" w:name="MPKarte"/>
+      <w:bookmarkStart w:id="164bc914-ad2c-4d05-89b5-fdaa9a24a57c" w:name="MPKarte"/>
       <w:r xmlns:w14="http://schemas.microsoft.com/office/word/2010/wordml">
         <w:rPr>
           <w:rFonts/>
@@ -520,7 +482,7 @@
         </w:rPr>
         <w:fldChar w:fldCharType="end" w:dirty="true"/>
       </w:r>
-      <w:bookmarkEnd w:id="0d9d4224-2751-4ae5-a88f-0405f06aa265"/>
+      <w:bookmarkEnd w:id="164bc914-ad2c-4d05-89b5-fdaa9a24a57c"/>
       <w:r>
         <w:rPr>
           <w:rFonts/>
@@ -550,49 +512,6 @@
         <w:r xmlns:w14="http://schemas.microsoft.com/office/word/2010/wordml">
           <w:rPr/>
           <w:instrText xml:space="preserve" w:dirty="true"> REF Scatterplots1 \h</w:instrText>
-        </w:r>
-        <w:r xmlns:w14="http://schemas.microsoft.com/office/word/2010/wordml">
-          <w:rPr/>
-          <w:fldChar w:fldCharType="end" w:dirty="true"/>
-        </w:r>
-      </w:hyperlink>
-      <w:r>
-        <w:t xml:space="preserve">, nach Analysemethode in Abb.</w:t>
-      </w:r>
-      <w:r>
-        <w:t xml:space="preserve"> </w:t>
-      </w:r>
-      <w:hyperlink w:anchor="Scatterplots2">
-        <w:r xmlns:w14="http://schemas.microsoft.com/office/word/2010/wordml">
-          <w:rPr/>
-          <w:fldChar w:fldCharType="begin" w:dirty="true"/>
-        </w:r>
-        <w:r xmlns:w14="http://schemas.microsoft.com/office/word/2010/wordml">
-          <w:rPr/>
-          <w:instrText xml:space="preserve" w:dirty="true"> REF Scatterplots2 \h</w:instrText>
-        </w:r>
-        <w:r xmlns:w14="http://schemas.microsoft.com/office/word/2010/wordml">
-          <w:rPr/>
-          <w:fldChar w:fldCharType="end" w:dirty="true"/>
-        </w:r>
-      </w:hyperlink>
-      <w:r>
-        <w:t xml:space="preserve"> </w:t>
-      </w:r>
-      <w:r>
-        <w:t xml:space="preserve">und nach Messpegel in Abb.</w:t>
-      </w:r>
-      <w:r>
-        <w:t xml:space="preserve"> </w:t>
-      </w:r>
-      <w:hyperlink w:anchor="Scatterplots3">
-        <w:r xmlns:w14="http://schemas.microsoft.com/office/word/2010/wordml">
-          <w:rPr/>
-          <w:fldChar w:fldCharType="begin" w:dirty="true"/>
-        </w:r>
-        <w:r xmlns:w14="http://schemas.microsoft.com/office/word/2010/wordml">
-          <w:rPr/>
-          <w:instrText xml:space="preserve" w:dirty="true"> REF Scatterplots3 \h</w:instrText>
         </w:r>
         <w:r xmlns:w14="http://schemas.microsoft.com/office/word/2010/wordml">
           <w:rPr/>
@@ -660,7 +579,7 @@
         </w:rPr>
         <w:t xml:space="preserve">Abb. </w:t>
       </w:r>
-      <w:bookmarkStart w:id="3ed0c51d-74d1-4623-83fe-394db9dbb46a" w:name="Scatterplots1"/>
+      <w:bookmarkStart w:id="eb3ff3fc-79d8-4766-96b5-e88117ef1f53" w:name="Scatterplots1"/>
       <w:r xmlns:w14="http://schemas.microsoft.com/office/word/2010/wordml">
         <w:rPr>
           <w:rFonts/>
@@ -682,7 +601,7 @@
         </w:rPr>
         <w:fldChar w:fldCharType="end" w:dirty="true"/>
       </w:r>
-      <w:bookmarkEnd w:id="3ed0c51d-74d1-4623-83fe-394db9dbb46a"/>
+      <w:bookmarkEnd w:id="eb3ff3fc-79d8-4766-96b5-e88117ef1f53"/>
       <w:r>
         <w:rPr>
           <w:rFonts/>
@@ -751,7 +670,7 @@
         </w:rPr>
         <w:t xml:space="preserve">Abb. </w:t>
       </w:r>
-      <w:bookmarkStart w:id="6527c3a9-a6ae-429c-ba10-d5bf70c5bfd0" w:name="Scatterplots1f"/>
+      <w:bookmarkStart w:id="1da7b597-1bc9-4bcb-a9e9-ebf6f1eed76b" w:name="Scatterplots1f"/>
       <w:r xmlns:w14="http://schemas.microsoft.com/office/word/2010/wordml">
         <w:rPr>
           <w:rFonts/>
@@ -773,7 +692,7 @@
         </w:rPr>
         <w:fldChar w:fldCharType="end" w:dirty="true"/>
       </w:r>
-      <w:bookmarkEnd w:id="6527c3a9-a6ae-429c-ba10-d5bf70c5bfd0"/>
+      <w:bookmarkEnd w:id="1da7b597-1bc9-4bcb-a9e9-ebf6f1eed76b"/>
       <w:r>
         <w:rPr>
           <w:rFonts/>
@@ -783,188 +702,6 @@
       </w:r>
       <w:r>
         <w:t xml:space="preserve">Graphische Darstellung der Daten nach Fangradius. Der Teilgraph mit dem von Herrn Weise präferiertem Fangradius ist rot umrandet.</w:t>
-      </w:r>
-    </w:p>
-    <w:p>
-      <w:pPr>
-        <w:jc w:val="left"/>
-        <w:pStyle w:val="Standard"/>
-      </w:pPr>
-      <w:r>
-        <w:rPr/>
-        <w:drawing>
-          <wp:inline distT="0" distB="0" distL="0" distR="0">
-            <wp:extent cx="6126480" cy="3657600"/>
-            <wp:docPr id="7" name="" descr=""/>
-            <wp:cNvGraphicFramePr>
-              <a:graphicFrameLocks noChangeAspect="1"/>
-            </wp:cNvGraphicFramePr>
-            <a:graphic>
-              <a:graphicData uri="http://schemas.openxmlformats.org/drawingml/2006/picture">
-                <pic:pic>
-                  <pic:nvPicPr>
-                    <pic:cNvPr id="8" name=""/>
-                    <pic:cNvPicPr>
-                      <a:picLocks noChangeAspect="1" noChangeArrowheads="1"/>
-                    </pic:cNvPicPr>
-                  </pic:nvPicPr>
-                  <pic:blipFill>
-                    <a:blip cstate="print" r:embed="rId32"/>
-                    <a:stretch>
-                      <a:fillRect/>
-                    </a:stretch>
-                  </pic:blipFill>
-                  <pic:spPr bwMode="auto">
-                    <a:xfrm>
-                      <a:off x="0" y="0"/>
-                      <a:ext cx="85090" cy="50800"/>
-                    </a:xfrm>
-                    <a:prstGeom prst="rect">
-                      <a:avLst/>
-                    </a:prstGeom>
-                    <a:noFill/>
-                  </pic:spPr>
-                </pic:pic>
-              </a:graphicData>
-            </a:graphic>
-          </wp:inline>
-        </w:drawing>
-      </w:r>
-    </w:p>
-    <w:p>
-      <w:pPr>
-        <w:pStyle w:val="Abbildung"/>
-      </w:pPr>
-      <w:r>
-        <w:rPr>
-          <w:rFonts/>
-          <w:b w:val="true"/>
-        </w:rPr>
-        <w:t xml:space="preserve">Abb. </w:t>
-      </w:r>
-      <w:bookmarkStart w:id="a1c83cd6-6f17-4bbc-b605-be19136aa60a" w:name="Scatterplots2"/>
-      <w:r xmlns:w14="http://schemas.microsoft.com/office/word/2010/wordml">
-        <w:rPr>
-          <w:rFonts/>
-          <w:b w:val="true"/>
-        </w:rPr>
-        <w:fldChar w:fldCharType="begin" w:dirty="true"/>
-      </w:r>
-      <w:r xmlns:w14="http://schemas.microsoft.com/office/word/2010/wordml">
-        <w:rPr>
-          <w:rFonts/>
-          <w:b w:val="true"/>
-        </w:rPr>
-        <w:instrText xml:space="preserve" w:dirty="true">SEQ fig \* Arabic</w:instrText>
-      </w:r>
-      <w:r xmlns:w14="http://schemas.microsoft.com/office/word/2010/wordml">
-        <w:rPr>
-          <w:rFonts/>
-          <w:b w:val="true"/>
-        </w:rPr>
-        <w:fldChar w:fldCharType="end" w:dirty="true"/>
-      </w:r>
-      <w:bookmarkEnd w:id="a1c83cd6-6f17-4bbc-b605-be19136aa60a"/>
-      <w:r>
-        <w:rPr>
-          <w:rFonts/>
-          <w:b w:val="true"/>
-        </w:rPr>
-        <w:t xml:space="preserve">: </w:t>
-      </w:r>
-      <w:r>
-        <w:t xml:space="preserve">Graphische Darstellung der Daten mit präferiertem Fangradius nach gewählter Dauerschall-Analysemethode</w:t>
-      </w:r>
-    </w:p>
-    <w:p>
-      <w:pPr>
-        <w:jc w:val="left"/>
-        <w:pStyle w:val="Standard"/>
-      </w:pPr>
-      <w:r>
-        <w:rPr/>
-        <w:drawing>
-          <wp:inline distT="0" distB="0" distL="0" distR="0">
-            <wp:extent cx="6126480" cy="3657600"/>
-            <wp:docPr id="9" name="" descr=""/>
-            <wp:cNvGraphicFramePr>
-              <a:graphicFrameLocks noChangeAspect="1"/>
-            </wp:cNvGraphicFramePr>
-            <a:graphic>
-              <a:graphicData uri="http://schemas.openxmlformats.org/drawingml/2006/picture">
-                <pic:pic>
-                  <pic:nvPicPr>
-                    <pic:cNvPr id="10" name=""/>
-                    <pic:cNvPicPr>
-                      <a:picLocks noChangeAspect="1" noChangeArrowheads="1"/>
-                    </pic:cNvPicPr>
-                  </pic:nvPicPr>
-                  <pic:blipFill>
-                    <a:blip cstate="print" r:embed="rId32"/>
-                    <a:stretch>
-                      <a:fillRect/>
-                    </a:stretch>
-                  </pic:blipFill>
-                  <pic:spPr bwMode="auto">
-                    <a:xfrm>
-                      <a:off x="0" y="0"/>
-                      <a:ext cx="85090" cy="50800"/>
-                    </a:xfrm>
-                    <a:prstGeom prst="rect">
-                      <a:avLst/>
-                    </a:prstGeom>
-                    <a:noFill/>
-                  </pic:spPr>
-                </pic:pic>
-              </a:graphicData>
-            </a:graphic>
-          </wp:inline>
-        </w:drawing>
-      </w:r>
-    </w:p>
-    <w:p>
-      <w:pPr>
-        <w:pStyle w:val="Abbildung"/>
-      </w:pPr>
-      <w:r>
-        <w:rPr>
-          <w:rFonts/>
-          <w:b w:val="true"/>
-        </w:rPr>
-        <w:t xml:space="preserve">Abb. </w:t>
-      </w:r>
-      <w:bookmarkStart w:id="e08c53a4-84d3-4b49-bc59-28a682566200" w:name="Scatterplots3"/>
-      <w:r xmlns:w14="http://schemas.microsoft.com/office/word/2010/wordml">
-        <w:rPr>
-          <w:rFonts/>
-          <w:b w:val="true"/>
-        </w:rPr>
-        <w:fldChar w:fldCharType="begin" w:dirty="true"/>
-      </w:r>
-      <w:r xmlns:w14="http://schemas.microsoft.com/office/word/2010/wordml">
-        <w:rPr>
-          <w:rFonts/>
-          <w:b w:val="true"/>
-        </w:rPr>
-        <w:instrText xml:space="preserve" w:dirty="true">SEQ fig \* Arabic</w:instrText>
-      </w:r>
-      <w:r xmlns:w14="http://schemas.microsoft.com/office/word/2010/wordml">
-        <w:rPr>
-          <w:rFonts/>
-          <w:b w:val="true"/>
-        </w:rPr>
-        <w:fldChar w:fldCharType="end" w:dirty="true"/>
-      </w:r>
-      <w:bookmarkEnd w:id="e08c53a4-84d3-4b49-bc59-28a682566200"/>
-      <w:r>
-        <w:rPr>
-          <w:rFonts/>
-          <w:b w:val="true"/>
-        </w:rPr>
-        <w:t xml:space="preserve">: </w:t>
-      </w:r>
-      <w:r>
-        <w:t xml:space="preserve">Graphische Darstellung der Daten mit präferiertem Fangradius nach Schwelle</w:t>
       </w:r>
     </w:p>
     <w:bookmarkEnd w:id="23"/>
@@ -2178,7 +1915,7 @@
         <w:drawing>
           <wp:inline distT="0" distB="0" distL="0" distR="0">
             <wp:extent cx="6126480" cy="5029200"/>
-            <wp:docPr id="11" name="" descr=""/>
+            <wp:docPr id="7" name="" descr=""/>
             <wp:cNvGraphicFramePr>
               <a:graphicFrameLocks noChangeAspect="1"/>
             </wp:cNvGraphicFramePr>
@@ -2186,7 +1923,129 @@
               <a:graphicData uri="http://schemas.openxmlformats.org/drawingml/2006/picture">
                 <pic:pic>
                   <pic:nvPicPr>
-                    <pic:cNvPr id="12" name=""/>
+                    <pic:cNvPr id="8" name=""/>
+                    <pic:cNvPicPr>
+                      <a:picLocks noChangeAspect="1" noChangeArrowheads="1"/>
+                    </pic:cNvPicPr>
+                  </pic:nvPicPr>
+                  <pic:blipFill>
+                    <a:blip cstate="print" r:embed="rId32"/>
+                    <a:stretch>
+                      <a:fillRect/>
+                    </a:stretch>
+                  </pic:blipFill>
+                  <pic:spPr bwMode="auto">
+                    <a:xfrm>
+                      <a:off x="0" y="0"/>
+                      <a:ext cx="85090" cy="69850"/>
+                    </a:xfrm>
+                    <a:prstGeom prst="rect">
+                      <a:avLst/>
+                    </a:prstGeom>
+                    <a:noFill/>
+                  </pic:spPr>
+                </pic:pic>
+              </a:graphicData>
+            </a:graphic>
+          </wp:inline>
+        </w:drawing>
+      </w:r>
+    </w:p>
+    <w:p>
+      <w:pPr>
+        <w:pStyle w:val="Abbildung"/>
+      </w:pPr>
+      <w:r>
+        <w:rPr>
+          <w:rFonts/>
+          <w:b w:val="true"/>
+        </w:rPr>
+        <w:t xml:space="preserve">Abb. </w:t>
+      </w:r>
+      <w:bookmarkStart w:id="fbdac6c6-a683-4a63-85c2-faed9f52b37f" w:name="Leq"/>
+      <w:r xmlns:w14="http://schemas.microsoft.com/office/word/2010/wordml">
+        <w:rPr>
+          <w:rFonts/>
+          <w:b w:val="true"/>
+        </w:rPr>
+        <w:fldChar w:fldCharType="begin" w:dirty="true"/>
+      </w:r>
+      <w:r xmlns:w14="http://schemas.microsoft.com/office/word/2010/wordml">
+        <w:rPr>
+          <w:rFonts/>
+          <w:b w:val="true"/>
+        </w:rPr>
+        <w:instrText xml:space="preserve" w:dirty="true">SEQ fig \* Arabic</w:instrText>
+      </w:r>
+      <w:r xmlns:w14="http://schemas.microsoft.com/office/word/2010/wordml">
+        <w:rPr>
+          <w:rFonts/>
+          <w:b w:val="true"/>
+        </w:rPr>
+        <w:fldChar w:fldCharType="end" w:dirty="true"/>
+      </w:r>
+      <w:bookmarkEnd w:id="fbdac6c6-a683-4a63-85c2-faed9f52b37f"/>
+      <w:r>
+        <w:rPr>
+          <w:rFonts/>
+          <w:b w:val="true"/>
+        </w:rPr>
+        <w:t xml:space="preserve">: </w:t>
+      </w:r>
+      <w:r>
+        <w:t xml:space="preserve">Graphische Darstellung des ermittelten Leq nach Gewichtsklasse.</w:t>
+      </w:r>
+    </w:p>
+    <w:p>
+      <w:pPr>
+        <w:pStyle w:val="BodyText"/>
+      </w:pPr>
+      <w:r>
+        <w:t xml:space="preserve">In Abb.</w:t>
+      </w:r>
+      <w:r>
+        <w:t xml:space="preserve"> </w:t>
+      </w:r>
+      <w:hyperlink w:anchor="Leq">
+        <w:r xmlns:w14="http://schemas.microsoft.com/office/word/2010/wordml">
+          <w:rPr/>
+          <w:fldChar w:fldCharType="begin" w:dirty="true"/>
+        </w:r>
+        <w:r xmlns:w14="http://schemas.microsoft.com/office/word/2010/wordml">
+          <w:rPr/>
+          <w:instrText xml:space="preserve" w:dirty="true"> REF Leq \h</w:instrText>
+        </w:r>
+        <w:r xmlns:w14="http://schemas.microsoft.com/office/word/2010/wordml">
+          <w:rPr/>
+          <w:fldChar w:fldCharType="end" w:dirty="true"/>
+        </w:r>
+      </w:hyperlink>
+      <w:r>
+        <w:t xml:space="preserve"> </w:t>
+      </w:r>
+      <w:r>
+        <w:t xml:space="preserve">sind die Erfassungsquoten dargestellt. Der von Herrn Weise präferierte Fangradius ist jeweils mit einer senkrechten Linie markiert.</w:t>
+      </w:r>
+    </w:p>
+    <w:p>
+      <w:pPr>
+        <w:jc w:val="left"/>
+        <w:pStyle w:val="Standard"/>
+      </w:pPr>
+      <w:r>
+        <w:rPr/>
+        <w:drawing>
+          <wp:inline distT="0" distB="0" distL="0" distR="0">
+            <wp:extent cx="6126480" cy="5029200"/>
+            <wp:docPr id="9" name="" descr=""/>
+            <wp:cNvGraphicFramePr>
+              <a:graphicFrameLocks noChangeAspect="1"/>
+            </wp:cNvGraphicFramePr>
+            <a:graphic>
+              <a:graphicData uri="http://schemas.openxmlformats.org/drawingml/2006/picture">
+                <pic:pic>
+                  <pic:nvPicPr>
+                    <pic:cNvPr id="10" name=""/>
                     <pic:cNvPicPr>
                       <a:picLocks noChangeAspect="1" noChangeArrowheads="1"/>
                     </pic:cNvPicPr>
@@ -2225,7 +2084,7 @@
         </w:rPr>
         <w:t xml:space="preserve">Abb. </w:t>
       </w:r>
-      <w:bookmarkStart w:id="fabfb831-c2fe-4398-80e2-95d1f1904f15" w:name="Leq"/>
+      <w:bookmarkStart w:id="1888bb56-7c2b-4ef2-9dc4-71c39af82606" w:name="Erfassungsquote"/>
       <w:r xmlns:w14="http://schemas.microsoft.com/office/word/2010/wordml">
         <w:rPr>
           <w:rFonts/>
@@ -2247,129 +2106,7 @@
         </w:rPr>
         <w:fldChar w:fldCharType="end" w:dirty="true"/>
       </w:r>
-      <w:bookmarkEnd w:id="fabfb831-c2fe-4398-80e2-95d1f1904f15"/>
-      <w:r>
-        <w:rPr>
-          <w:rFonts/>
-          <w:b w:val="true"/>
-        </w:rPr>
-        <w:t xml:space="preserve">: </w:t>
-      </w:r>
-      <w:r>
-        <w:t xml:space="preserve">Graphische Darstellung des ermittelten Leq nach Gewichtsklasse.</w:t>
-      </w:r>
-    </w:p>
-    <w:p>
-      <w:pPr>
-        <w:pStyle w:val="BodyText"/>
-      </w:pPr>
-      <w:r>
-        <w:t xml:space="preserve">In Abb.</w:t>
-      </w:r>
-      <w:r>
-        <w:t xml:space="preserve"> </w:t>
-      </w:r>
-      <w:hyperlink w:anchor="Leq">
-        <w:r xmlns:w14="http://schemas.microsoft.com/office/word/2010/wordml">
-          <w:rPr/>
-          <w:fldChar w:fldCharType="begin" w:dirty="true"/>
-        </w:r>
-        <w:r xmlns:w14="http://schemas.microsoft.com/office/word/2010/wordml">
-          <w:rPr/>
-          <w:instrText xml:space="preserve" w:dirty="true"> REF Leq \h</w:instrText>
-        </w:r>
-        <w:r xmlns:w14="http://schemas.microsoft.com/office/word/2010/wordml">
-          <w:rPr/>
-          <w:fldChar w:fldCharType="end" w:dirty="true"/>
-        </w:r>
-      </w:hyperlink>
-      <w:r>
-        <w:t xml:space="preserve"> </w:t>
-      </w:r>
-      <w:r>
-        <w:t xml:space="preserve">sind die Erfassungsquoten dargestellt. Der von Herrn Weise präferierte Fangradius ist jeweils mit einer senkrechten Linie markiert.</w:t>
-      </w:r>
-    </w:p>
-    <w:p>
-      <w:pPr>
-        <w:jc w:val="left"/>
-        <w:pStyle w:val="Standard"/>
-      </w:pPr>
-      <w:r>
-        <w:rPr/>
-        <w:drawing>
-          <wp:inline distT="0" distB="0" distL="0" distR="0">
-            <wp:extent cx="6126480" cy="5029200"/>
-            <wp:docPr id="13" name="" descr=""/>
-            <wp:cNvGraphicFramePr>
-              <a:graphicFrameLocks noChangeAspect="1"/>
-            </wp:cNvGraphicFramePr>
-            <a:graphic>
-              <a:graphicData uri="http://schemas.openxmlformats.org/drawingml/2006/picture">
-                <pic:pic>
-                  <pic:nvPicPr>
-                    <pic:cNvPr id="14" name=""/>
-                    <pic:cNvPicPr>
-                      <a:picLocks noChangeAspect="1" noChangeArrowheads="1"/>
-                    </pic:cNvPicPr>
-                  </pic:nvPicPr>
-                  <pic:blipFill>
-                    <a:blip cstate="print" r:embed="rId34"/>
-                    <a:stretch>
-                      <a:fillRect/>
-                    </a:stretch>
-                  </pic:blipFill>
-                  <pic:spPr bwMode="auto">
-                    <a:xfrm>
-                      <a:off x="0" y="0"/>
-                      <a:ext cx="85090" cy="69850"/>
-                    </a:xfrm>
-                    <a:prstGeom prst="rect">
-                      <a:avLst/>
-                    </a:prstGeom>
-                    <a:noFill/>
-                  </pic:spPr>
-                </pic:pic>
-              </a:graphicData>
-            </a:graphic>
-          </wp:inline>
-        </w:drawing>
-      </w:r>
-    </w:p>
-    <w:p>
-      <w:pPr>
-        <w:pStyle w:val="Abbildung"/>
-      </w:pPr>
-      <w:r>
-        <w:rPr>
-          <w:rFonts/>
-          <w:b w:val="true"/>
-        </w:rPr>
-        <w:t xml:space="preserve">Abb. </w:t>
-      </w:r>
-      <w:bookmarkStart w:id="0ece11f9-3d75-4e95-a308-5e25a6a8e1c1" w:name="Erfassungsquote"/>
-      <w:r xmlns:w14="http://schemas.microsoft.com/office/word/2010/wordml">
-        <w:rPr>
-          <w:rFonts/>
-          <w:b w:val="true"/>
-        </w:rPr>
-        <w:fldChar w:fldCharType="begin" w:dirty="true"/>
-      </w:r>
-      <w:r xmlns:w14="http://schemas.microsoft.com/office/word/2010/wordml">
-        <w:rPr>
-          <w:rFonts/>
-          <w:b w:val="true"/>
-        </w:rPr>
-        <w:instrText xml:space="preserve" w:dirty="true">SEQ fig \* Arabic</w:instrText>
-      </w:r>
-      <w:r xmlns:w14="http://schemas.microsoft.com/office/word/2010/wordml">
-        <w:rPr>
-          <w:rFonts/>
-          <w:b w:val="true"/>
-        </w:rPr>
-        <w:fldChar w:fldCharType="end" w:dirty="true"/>
-      </w:r>
-      <w:bookmarkEnd w:id="0ece11f9-3d75-4e95-a308-5e25a6a8e1c1"/>
+      <w:bookmarkEnd w:id="1888bb56-7c2b-4ef2-9dc4-71c39af82606"/>
       <w:r>
         <w:rPr>
           <w:rFonts/>
@@ -2422,7 +2159,7 @@
         <w:drawing>
           <wp:inline distT="0" distB="0" distL="0" distR="0">
             <wp:extent cx="6126480" cy="8229600"/>
-            <wp:docPr id="15" name="" descr=""/>
+            <wp:docPr id="11" name="" descr=""/>
             <wp:cNvGraphicFramePr>
               <a:graphicFrameLocks noChangeAspect="1"/>
             </wp:cNvGraphicFramePr>
@@ -2430,13 +2167,13 @@
               <a:graphicData uri="http://schemas.openxmlformats.org/drawingml/2006/picture">
                 <pic:pic>
                   <pic:nvPicPr>
-                    <pic:cNvPr id="16" name=""/>
+                    <pic:cNvPr id="12" name=""/>
                     <pic:cNvPicPr>
                       <a:picLocks noChangeAspect="1" noChangeArrowheads="1"/>
                     </pic:cNvPicPr>
                   </pic:nvPicPr>
                   <pic:blipFill>
-                    <a:blip cstate="print" r:embed="rId35"/>
+                    <a:blip cstate="print" r:embed="rId34"/>
                     <a:stretch>
                       <a:fillRect/>
                     </a:stretch>
@@ -2469,7 +2206,7 @@
         </w:rPr>
         <w:t xml:space="preserve">Abb. </w:t>
       </w:r>
-      <w:bookmarkStart w:id="829d4068-5f14-4ba7-a20b-1934992cba3b" w:name="n1n2"/>
+      <w:bookmarkStart w:id="68f01a30-d057-4e5c-a7c5-72c82d67ed29" w:name="n1n2"/>
       <w:r xmlns:w14="http://schemas.microsoft.com/office/word/2010/wordml">
         <w:rPr>
           <w:rFonts/>
@@ -2491,7 +2228,7 @@
         </w:rPr>
         <w:fldChar w:fldCharType="end" w:dirty="true"/>
       </w:r>
-      <w:bookmarkEnd w:id="829d4068-5f14-4ba7-a20b-1934992cba3b"/>
+      <w:bookmarkEnd w:id="68f01a30-d057-4e5c-a7c5-72c82d67ed29"/>
       <w:r>
         <w:rPr>
           <w:rFonts/>

</xml_diff>

<commit_message>
Kompiliere docx mit neuer Versionnummer
</commit_message>
<xml_diff>
--- a/export/DFLD_Erfassungsraten.docx
+++ b/export/DFLD_Erfassungsraten.docx
@@ -460,7 +460,7 @@
         </w:rPr>
         <w:t xml:space="preserve">Abb. </w:t>
       </w:r>
-      <w:bookmarkStart w:id="9eb6a485-004a-4dda-9e8b-fadaabdee08f" w:name="MPKarte"/>
+      <w:bookmarkStart w:id="30bbc04a-c830-467f-87db-0597dc12d4fe" w:name="MPKarte"/>
       <w:r xmlns:w14="http://schemas.microsoft.com/office/word/2010/wordml">
         <w:rPr>
           <w:rFonts/>
@@ -482,7 +482,7 @@
         </w:rPr>
         <w:fldChar w:fldCharType="end" w:dirty="true"/>
       </w:r>
-      <w:bookmarkEnd w:id="9eb6a485-004a-4dda-9e8b-fadaabdee08f"/>
+      <w:bookmarkEnd w:id="30bbc04a-c830-467f-87db-0597dc12d4fe"/>
       <w:r>
         <w:rPr>
           <w:rFonts/>
@@ -579,7 +579,7 @@
         </w:rPr>
         <w:t xml:space="preserve">Abb. </w:t>
       </w:r>
-      <w:bookmarkStart w:id="0a3090d1-d362-4e0b-b689-b8e75e0a966d" w:name="Scatterplots1"/>
+      <w:bookmarkStart w:id="498b2e5f-a15c-4472-b48e-7c2d6ef11284" w:name="Scatterplots1"/>
       <w:r xmlns:w14="http://schemas.microsoft.com/office/word/2010/wordml">
         <w:rPr>
           <w:rFonts/>
@@ -601,7 +601,7 @@
         </w:rPr>
         <w:fldChar w:fldCharType="end" w:dirty="true"/>
       </w:r>
-      <w:bookmarkEnd w:id="0a3090d1-d362-4e0b-b689-b8e75e0a966d"/>
+      <w:bookmarkEnd w:id="498b2e5f-a15c-4472-b48e-7c2d6ef11284"/>
       <w:r>
         <w:rPr>
           <w:rFonts/>
@@ -670,7 +670,7 @@
         </w:rPr>
         <w:t xml:space="preserve">Abb. </w:t>
       </w:r>
-      <w:bookmarkStart w:id="29700acd-9c95-4954-a2d7-6f086c53f2bc" w:name="Scatterplots1f"/>
+      <w:bookmarkStart w:id="cbbcbb0d-1f17-43a3-b561-e63c7d9de7aa" w:name="Scatterplots1f"/>
       <w:r xmlns:w14="http://schemas.microsoft.com/office/word/2010/wordml">
         <w:rPr>
           <w:rFonts/>
@@ -692,7 +692,7 @@
         </w:rPr>
         <w:fldChar w:fldCharType="end" w:dirty="true"/>
       </w:r>
-      <w:bookmarkEnd w:id="29700acd-9c95-4954-a2d7-6f086c53f2bc"/>
+      <w:bookmarkEnd w:id="cbbcbb0d-1f17-43a3-b561-e63c7d9de7aa"/>
       <w:r>
         <w:rPr>
           <w:rFonts/>
@@ -1974,7 +1974,7 @@
         </w:rPr>
         <w:t xml:space="preserve">Abb. </w:t>
       </w:r>
-      <w:bookmarkStart w:id="e8395ca3-1643-424c-9ffb-bda07f2d320b" w:name="Leq"/>
+      <w:bookmarkStart w:id="709c19ef-b184-4999-aad8-116a9fe29b46" w:name="Leq"/>
       <w:r xmlns:w14="http://schemas.microsoft.com/office/word/2010/wordml">
         <w:rPr>
           <w:rFonts/>
@@ -1996,7 +1996,7 @@
         </w:rPr>
         <w:fldChar w:fldCharType="end" w:dirty="true"/>
       </w:r>
-      <w:bookmarkEnd w:id="e8395ca3-1643-424c-9ffb-bda07f2d320b"/>
+      <w:bookmarkEnd w:id="709c19ef-b184-4999-aad8-116a9fe29b46"/>
       <w:r>
         <w:rPr>
           <w:rFonts/>
@@ -2096,7 +2096,7 @@
         </w:rPr>
         <w:t xml:space="preserve">Abb. </w:t>
       </w:r>
-      <w:bookmarkStart w:id="a7423117-7e86-4dfd-8c9f-b9efc09aa9ec" w:name="Erfassungsquote"/>
+      <w:bookmarkStart w:id="bd988e57-e594-4f68-977e-1dd3a657d033" w:name="Erfassungsquote"/>
       <w:r xmlns:w14="http://schemas.microsoft.com/office/word/2010/wordml">
         <w:rPr>
           <w:rFonts/>
@@ -2118,7 +2118,7 @@
         </w:rPr>
         <w:fldChar w:fldCharType="end" w:dirty="true"/>
       </w:r>
-      <w:bookmarkEnd w:id="a7423117-7e86-4dfd-8c9f-b9efc09aa9ec"/>
+      <w:bookmarkEnd w:id="bd988e57-e594-4f68-977e-1dd3a657d033"/>
       <w:r>
         <w:rPr>
           <w:rFonts/>
@@ -2218,7 +2218,7 @@
         </w:rPr>
         <w:t xml:space="preserve">Abb. </w:t>
       </w:r>
-      <w:bookmarkStart w:id="90a81735-429a-4e6d-afd6-386226246ebd" w:name="n1n2"/>
+      <w:bookmarkStart w:id="b8d7b7d4-9c9d-4c97-8526-aeccc336710d" w:name="n1n2"/>
       <w:r xmlns:w14="http://schemas.microsoft.com/office/word/2010/wordml">
         <w:rPr>
           <w:rFonts/>
@@ -2240,7 +2240,7 @@
         </w:rPr>
         <w:fldChar w:fldCharType="end" w:dirty="true"/>
       </w:r>
-      <w:bookmarkEnd w:id="90a81735-429a-4e6d-afd6-386226246ebd"/>
+      <w:bookmarkEnd w:id="b8d7b7d4-9c9d-4c97-8526-aeccc336710d"/>
       <w:r>
         <w:rPr>
           <w:rFonts/>
@@ -2331,11 +2331,12 @@
     <w:bookmarkEnd w:id="30"/>
     <w:bookmarkEnd w:id="31"/>
     <w:sectPr>
-      <w:headerReference r:id="rId13" w:type="even"/>
-      <w:headerReference r:id="rId12" w:type="default"/>
+      <w:headerReference r:id="rId14" w:type="even"/>
+      <w:headerReference r:id="rId13" w:type="default"/>
       <w:footerReference r:id="rId16" w:type="even"/>
       <w:footerReference r:id="rId15" w:type="default"/>
       <w:headerReference r:id="rId9" w:type="first"/>
+      <w:footerReference r:id="rId17" w:type="first"/>
       <w:pgSz w:code="9" w:h="16838" w:w="11906"/>
       <w:pgMar w:bottom="851" w:footer="415" w:gutter="0" w:header="567" w:left="1418" w:right="851" w:top="-1418"/>
       <w:cols w:space="708"/>
@@ -2351,7 +2352,7 @@
 </file>
 
 <file path=word/footer1.xml><?xml version="1.0" encoding="utf-8"?>
-<w:ftr xmlns:wpc="http://schemas.microsoft.com/office/word/2010/wordprocessingCanvas" xmlns:cx="http://schemas.microsoft.com/office/drawing/2014/chartex" xmlns:cx1="http://schemas.microsoft.com/office/drawing/2015/9/8/chartex" xmlns:mc="http://schemas.openxmlformats.org/markup-compatibility/2006" xmlns:o="urn:schemas-microsoft-com:office:office" xmlns:r="http://schemas.openxmlformats.org/officeDocument/2006/relationships" xmlns:m="http://schemas.openxmlformats.org/officeDocument/2006/math" xmlns:v="urn:schemas-microsoft-com:vml" xmlns:wp14="http://schemas.microsoft.com/office/word/2010/wordprocessingDrawing" xmlns:wp="http://schemas.openxmlformats.org/drawingml/2006/wordprocessingDrawing" xmlns:w10="urn:schemas-microsoft-com:office:word" xmlns:w="http://schemas.openxmlformats.org/wordprocessingml/2006/main" xmlns:w14="http://schemas.microsoft.com/office/word/2010/wordml" xmlns:w15="http://schemas.microsoft.com/office/word/2012/wordml" xmlns:w16se="http://schemas.microsoft.com/office/word/2015/wordml/symex" xmlns:wpg="http://schemas.microsoft.com/office/word/2010/wordprocessingGroup" xmlns:wpi="http://schemas.microsoft.com/office/word/2010/wordprocessingInk" xmlns:wne="http://schemas.microsoft.com/office/word/2006/wordml" xmlns:wps="http://schemas.microsoft.com/office/word/2010/wordprocessingShape" mc:Ignorable="w14 w15 w16se wp14">
+<w:ftr xmlns:wpc="http://schemas.microsoft.com/office/word/2010/wordprocessingCanvas" xmlns:cx="http://schemas.microsoft.com/office/drawing/2014/chartex" xmlns:cx1="http://schemas.microsoft.com/office/drawing/2015/9/8/chartex" xmlns:cx2="http://schemas.microsoft.com/office/drawing/2015/10/21/chartex" xmlns:cx3="http://schemas.microsoft.com/office/drawing/2016/5/9/chartex" xmlns:cx4="http://schemas.microsoft.com/office/drawing/2016/5/10/chartex" xmlns:cx5="http://schemas.microsoft.com/office/drawing/2016/5/11/chartex" xmlns:cx6="http://schemas.microsoft.com/office/drawing/2016/5/12/chartex" xmlns:cx7="http://schemas.microsoft.com/office/drawing/2016/5/13/chartex" xmlns:cx8="http://schemas.microsoft.com/office/drawing/2016/5/14/chartex" xmlns:mc="http://schemas.openxmlformats.org/markup-compatibility/2006" xmlns:aink="http://schemas.microsoft.com/office/drawing/2016/ink" xmlns:am3d="http://schemas.microsoft.com/office/drawing/2017/model3d" xmlns:o="urn:schemas-microsoft-com:office:office" xmlns:r="http://schemas.openxmlformats.org/officeDocument/2006/relationships" xmlns:m="http://schemas.openxmlformats.org/officeDocument/2006/math" xmlns:v="urn:schemas-microsoft-com:vml" xmlns:wp14="http://schemas.microsoft.com/office/word/2010/wordprocessingDrawing" xmlns:wp="http://schemas.openxmlformats.org/drawingml/2006/wordprocessingDrawing" xmlns:w10="urn:schemas-microsoft-com:office:word" xmlns:w="http://schemas.openxmlformats.org/wordprocessingml/2006/main" xmlns:w14="http://schemas.microsoft.com/office/word/2010/wordml" xmlns:w15="http://schemas.microsoft.com/office/word/2012/wordml" xmlns:w16cex="http://schemas.microsoft.com/office/word/2018/wordml/cex" xmlns:w16cid="http://schemas.microsoft.com/office/word/2016/wordml/cid" xmlns:w16="http://schemas.microsoft.com/office/word/2018/wordml" xmlns:w16sdtdh="http://schemas.microsoft.com/office/word/2020/wordml/sdtdatahash" xmlns:w16se="http://schemas.microsoft.com/office/word/2015/wordml/symex" xmlns:wpg="http://schemas.microsoft.com/office/word/2010/wordprocessingGroup" xmlns:wpi="http://schemas.microsoft.com/office/word/2010/wordprocessingInk" xmlns:wne="http://schemas.microsoft.com/office/word/2006/wordml" xmlns:wps="http://schemas.microsoft.com/office/word/2010/wordprocessingShape" mc:Ignorable="w14 w15 w16se w16cid w16 w16cex w16sdtdh wp14">
   <w:p>
     <w:pPr>
       <w:pStyle w:val="Seitenzahlen"/>
@@ -2397,7 +2398,7 @@
 </file>
 
 <file path=word/footer2.xml><?xml version="1.0" encoding="utf-8"?>
-<w:ftr xmlns:wpc="http://schemas.microsoft.com/office/word/2010/wordprocessingCanvas" xmlns:cx="http://schemas.microsoft.com/office/drawing/2014/chartex" xmlns:cx1="http://schemas.microsoft.com/office/drawing/2015/9/8/chartex" xmlns:mc="http://schemas.openxmlformats.org/markup-compatibility/2006" xmlns:o="urn:schemas-microsoft-com:office:office" xmlns:r="http://schemas.openxmlformats.org/officeDocument/2006/relationships" xmlns:m="http://schemas.openxmlformats.org/officeDocument/2006/math" xmlns:v="urn:schemas-microsoft-com:vml" xmlns:wp14="http://schemas.microsoft.com/office/word/2010/wordprocessingDrawing" xmlns:wp="http://schemas.openxmlformats.org/drawingml/2006/wordprocessingDrawing" xmlns:w10="urn:schemas-microsoft-com:office:word" xmlns:w="http://schemas.openxmlformats.org/wordprocessingml/2006/main" xmlns:w14="http://schemas.microsoft.com/office/word/2010/wordml" xmlns:w15="http://schemas.microsoft.com/office/word/2012/wordml" xmlns:w16se="http://schemas.microsoft.com/office/word/2015/wordml/symex" xmlns:wpg="http://schemas.microsoft.com/office/word/2010/wordprocessingGroup" xmlns:wpi="http://schemas.microsoft.com/office/word/2010/wordprocessingInk" xmlns:wne="http://schemas.microsoft.com/office/word/2006/wordml" xmlns:wps="http://schemas.microsoft.com/office/word/2010/wordprocessingShape" mc:Ignorable="w14 w15 w16se wp14">
+<w:ftr xmlns:wpc="http://schemas.microsoft.com/office/word/2010/wordprocessingCanvas" xmlns:cx="http://schemas.microsoft.com/office/drawing/2014/chartex" xmlns:cx1="http://schemas.microsoft.com/office/drawing/2015/9/8/chartex" xmlns:cx2="http://schemas.microsoft.com/office/drawing/2015/10/21/chartex" xmlns:cx3="http://schemas.microsoft.com/office/drawing/2016/5/9/chartex" xmlns:cx4="http://schemas.microsoft.com/office/drawing/2016/5/10/chartex" xmlns:cx5="http://schemas.microsoft.com/office/drawing/2016/5/11/chartex" xmlns:cx6="http://schemas.microsoft.com/office/drawing/2016/5/12/chartex" xmlns:cx7="http://schemas.microsoft.com/office/drawing/2016/5/13/chartex" xmlns:cx8="http://schemas.microsoft.com/office/drawing/2016/5/14/chartex" xmlns:mc="http://schemas.openxmlformats.org/markup-compatibility/2006" xmlns:aink="http://schemas.microsoft.com/office/drawing/2016/ink" xmlns:am3d="http://schemas.microsoft.com/office/drawing/2017/model3d" xmlns:o="urn:schemas-microsoft-com:office:office" xmlns:r="http://schemas.openxmlformats.org/officeDocument/2006/relationships" xmlns:m="http://schemas.openxmlformats.org/officeDocument/2006/math" xmlns:v="urn:schemas-microsoft-com:vml" xmlns:wp14="http://schemas.microsoft.com/office/word/2010/wordprocessingDrawing" xmlns:wp="http://schemas.openxmlformats.org/drawingml/2006/wordprocessingDrawing" xmlns:w10="urn:schemas-microsoft-com:office:word" xmlns:w="http://schemas.openxmlformats.org/wordprocessingml/2006/main" xmlns:w14="http://schemas.microsoft.com/office/word/2010/wordml" xmlns:w15="http://schemas.microsoft.com/office/word/2012/wordml" xmlns:w16cex="http://schemas.microsoft.com/office/word/2018/wordml/cex" xmlns:w16cid="http://schemas.microsoft.com/office/word/2016/wordml/cid" xmlns:w16="http://schemas.microsoft.com/office/word/2018/wordml" xmlns:w16sdtdh="http://schemas.microsoft.com/office/word/2020/wordml/sdtdatahash" xmlns:w16se="http://schemas.microsoft.com/office/word/2015/wordml/symex" xmlns:wpg="http://schemas.microsoft.com/office/word/2010/wordprocessingGroup" xmlns:wpi="http://schemas.microsoft.com/office/word/2010/wordprocessingInk" xmlns:wne="http://schemas.microsoft.com/office/word/2006/wordml" xmlns:wps="http://schemas.microsoft.com/office/word/2010/wordprocessingShape" mc:Ignorable="w14 w15 w16se w16cid w16 w16cex w16sdtdh wp14">
   <w:p>
     <w:pPr>
       <w:pStyle w:val="Seitenzahlen"/>
@@ -2444,14 +2445,37 @@
     <w:r>
       <w:t xml:space="preserve"> </w:t>
     </w:r>
-    <w:fldSimple w:instr=" NUMPAGES   \* MERGEFORMAT ">
-      <w:r>
-        <w:rPr>
-          <w:noProof/>
-        </w:rPr>
-        <w:t>3</w:t>
-      </w:r>
-    </w:fldSimple>
+    <w:r>
+      <w:fldChar w:fldCharType="begin"/>
+    </w:r>
+    <w:r>
+      <w:instrText xml:space="preserve"> NUMPAGES   \* MERGEFORMAT </w:instrText>
+    </w:r>
+    <w:r>
+      <w:fldChar w:fldCharType="separate"/>
+    </w:r>
+    <w:r>
+      <w:rPr>
+        <w:noProof/>
+      </w:rPr>
+      <w:t>3</w:t>
+    </w:r>
+    <w:r>
+      <w:rPr>
+        <w:noProof/>
+      </w:rPr>
+      <w:fldChar w:fldCharType="end"/>
+    </w:r>
+  </w:p>
+</w:ftr>
+</file>
+
+<file path=word/footer3.xml><?xml version="1.0" encoding="utf-8"?>
+<w:ftr xmlns:wpc="http://schemas.microsoft.com/office/word/2010/wordprocessingCanvas" xmlns:cx="http://schemas.microsoft.com/office/drawing/2014/chartex" xmlns:cx1="http://schemas.microsoft.com/office/drawing/2015/9/8/chartex" xmlns:cx2="http://schemas.microsoft.com/office/drawing/2015/10/21/chartex" xmlns:cx3="http://schemas.microsoft.com/office/drawing/2016/5/9/chartex" xmlns:cx4="http://schemas.microsoft.com/office/drawing/2016/5/10/chartex" xmlns:cx5="http://schemas.microsoft.com/office/drawing/2016/5/11/chartex" xmlns:cx6="http://schemas.microsoft.com/office/drawing/2016/5/12/chartex" xmlns:cx7="http://schemas.microsoft.com/office/drawing/2016/5/13/chartex" xmlns:cx8="http://schemas.microsoft.com/office/drawing/2016/5/14/chartex" xmlns:mc="http://schemas.openxmlformats.org/markup-compatibility/2006" xmlns:aink="http://schemas.microsoft.com/office/drawing/2016/ink" xmlns:am3d="http://schemas.microsoft.com/office/drawing/2017/model3d" xmlns:o="urn:schemas-microsoft-com:office:office" xmlns:r="http://schemas.openxmlformats.org/officeDocument/2006/relationships" xmlns:m="http://schemas.openxmlformats.org/officeDocument/2006/math" xmlns:v="urn:schemas-microsoft-com:vml" xmlns:wp14="http://schemas.microsoft.com/office/word/2010/wordprocessingDrawing" xmlns:wp="http://schemas.openxmlformats.org/drawingml/2006/wordprocessingDrawing" xmlns:w10="urn:schemas-microsoft-com:office:word" xmlns:w="http://schemas.openxmlformats.org/wordprocessingml/2006/main" xmlns:w14="http://schemas.microsoft.com/office/word/2010/wordml" xmlns:w15="http://schemas.microsoft.com/office/word/2012/wordml" xmlns:w16cex="http://schemas.microsoft.com/office/word/2018/wordml/cex" xmlns:w16cid="http://schemas.microsoft.com/office/word/2016/wordml/cid" xmlns:w16="http://schemas.microsoft.com/office/word/2018/wordml" xmlns:w16sdtdh="http://schemas.microsoft.com/office/word/2020/wordml/sdtdatahash" xmlns:w16se="http://schemas.microsoft.com/office/word/2015/wordml/symex" xmlns:wpg="http://schemas.microsoft.com/office/word/2010/wordprocessingGroup" xmlns:wpi="http://schemas.microsoft.com/office/word/2010/wordprocessingInk" xmlns:wne="http://schemas.microsoft.com/office/word/2006/wordml" xmlns:wps="http://schemas.microsoft.com/office/word/2010/wordprocessingShape" mc:Ignorable="w14 w15 w16se w16cid w16 w16cex w16sdtdh wp14">
+  <w:p>
+    <w:pPr>
+      <w:pStyle w:val="Fuzeile"/>
+    </w:pPr>
   </w:p>
 </w:ftr>
 </file>
@@ -2476,7 +2500,7 @@
 </file>
 
 <file path=word/header1.xml><?xml version="1.0" encoding="utf-8"?>
-<w:hdr xmlns:wpc="http://schemas.microsoft.com/office/word/2010/wordprocessingCanvas" xmlns:cx="http://schemas.microsoft.com/office/drawing/2014/chartex" xmlns:cx1="http://schemas.microsoft.com/office/drawing/2015/9/8/chartex" xmlns:mc="http://schemas.openxmlformats.org/markup-compatibility/2006" xmlns:o="urn:schemas-microsoft-com:office:office" xmlns:r="http://schemas.openxmlformats.org/officeDocument/2006/relationships" xmlns:m="http://schemas.openxmlformats.org/officeDocument/2006/math" xmlns:v="urn:schemas-microsoft-com:vml" xmlns:wp14="http://schemas.microsoft.com/office/word/2010/wordprocessingDrawing" xmlns:wp="http://schemas.openxmlformats.org/drawingml/2006/wordprocessingDrawing" xmlns:w10="urn:schemas-microsoft-com:office:word" xmlns:w="http://schemas.openxmlformats.org/wordprocessingml/2006/main" xmlns:w14="http://schemas.microsoft.com/office/word/2010/wordml" xmlns:w15="http://schemas.microsoft.com/office/word/2012/wordml" xmlns:w16se="http://schemas.microsoft.com/office/word/2015/wordml/symex" xmlns:wpg="http://schemas.microsoft.com/office/word/2010/wordprocessingGroup" xmlns:wpi="http://schemas.microsoft.com/office/word/2010/wordprocessingInk" xmlns:wne="http://schemas.microsoft.com/office/word/2006/wordml" xmlns:wps="http://schemas.microsoft.com/office/word/2010/wordprocessingShape" mc:Ignorable="w14 w15 w16se wp14">
+<w:hdr xmlns:wpc="http://schemas.microsoft.com/office/word/2010/wordprocessingCanvas" xmlns:cx="http://schemas.microsoft.com/office/drawing/2014/chartex" xmlns:cx1="http://schemas.microsoft.com/office/drawing/2015/9/8/chartex" xmlns:cx2="http://schemas.microsoft.com/office/drawing/2015/10/21/chartex" xmlns:cx3="http://schemas.microsoft.com/office/drawing/2016/5/9/chartex" xmlns:cx4="http://schemas.microsoft.com/office/drawing/2016/5/10/chartex" xmlns:cx5="http://schemas.microsoft.com/office/drawing/2016/5/11/chartex" xmlns:cx6="http://schemas.microsoft.com/office/drawing/2016/5/12/chartex" xmlns:cx7="http://schemas.microsoft.com/office/drawing/2016/5/13/chartex" xmlns:cx8="http://schemas.microsoft.com/office/drawing/2016/5/14/chartex" xmlns:mc="http://schemas.openxmlformats.org/markup-compatibility/2006" xmlns:aink="http://schemas.microsoft.com/office/drawing/2016/ink" xmlns:am3d="http://schemas.microsoft.com/office/drawing/2017/model3d" xmlns:o="urn:schemas-microsoft-com:office:office" xmlns:r="http://schemas.openxmlformats.org/officeDocument/2006/relationships" xmlns:m="http://schemas.openxmlformats.org/officeDocument/2006/math" xmlns:v="urn:schemas-microsoft-com:vml" xmlns:wp14="http://schemas.microsoft.com/office/word/2010/wordprocessingDrawing" xmlns:wp="http://schemas.openxmlformats.org/drawingml/2006/wordprocessingDrawing" xmlns:w10="urn:schemas-microsoft-com:office:word" xmlns:w="http://schemas.openxmlformats.org/wordprocessingml/2006/main" xmlns:w14="http://schemas.microsoft.com/office/word/2010/wordml" xmlns:w15="http://schemas.microsoft.com/office/word/2012/wordml" xmlns:w16cex="http://schemas.microsoft.com/office/word/2018/wordml/cex" xmlns:w16cid="http://schemas.microsoft.com/office/word/2016/wordml/cid" xmlns:w16="http://schemas.microsoft.com/office/word/2018/wordml" xmlns:w16sdtdh="http://schemas.microsoft.com/office/word/2020/wordml/sdtdatahash" xmlns:w16se="http://schemas.microsoft.com/office/word/2015/wordml/symex" xmlns:wpg="http://schemas.microsoft.com/office/word/2010/wordprocessingGroup" xmlns:wpi="http://schemas.microsoft.com/office/word/2010/wordprocessingInk" xmlns:wne="http://schemas.microsoft.com/office/word/2006/wordml" xmlns:wps="http://schemas.microsoft.com/office/word/2010/wordprocessingShape" mc:Ignorable="w14 w15 w16se w16cid w16 w16cex w16sdtdh wp14">
   <w:p>
     <w:r>
       <w:t xml:space="preserve">Hessisches Landesamt </w:t>
@@ -2495,7 +2519,7 @@
 </file>
 
 <file path=word/header2.xml><?xml version="1.0" encoding="utf-8"?>
-<w:hdr xmlns:wpc="http://schemas.microsoft.com/office/word/2010/wordprocessingCanvas" xmlns:cx="http://schemas.microsoft.com/office/drawing/2014/chartex" xmlns:cx1="http://schemas.microsoft.com/office/drawing/2015/9/8/chartex" xmlns:mc="http://schemas.openxmlformats.org/markup-compatibility/2006" xmlns:o="urn:schemas-microsoft-com:office:office" xmlns:r="http://schemas.openxmlformats.org/officeDocument/2006/relationships" xmlns:m="http://schemas.openxmlformats.org/officeDocument/2006/math" xmlns:v="urn:schemas-microsoft-com:vml" xmlns:wp14="http://schemas.microsoft.com/office/word/2010/wordprocessingDrawing" xmlns:wp="http://schemas.openxmlformats.org/drawingml/2006/wordprocessingDrawing" xmlns:w10="urn:schemas-microsoft-com:office:word" xmlns:w="http://schemas.openxmlformats.org/wordprocessingml/2006/main" xmlns:w14="http://schemas.microsoft.com/office/word/2010/wordml" xmlns:w15="http://schemas.microsoft.com/office/word/2012/wordml" xmlns:w16se="http://schemas.microsoft.com/office/word/2015/wordml/symex" xmlns:wpg="http://schemas.microsoft.com/office/word/2010/wordprocessingGroup" xmlns:wpi="http://schemas.microsoft.com/office/word/2010/wordprocessingInk" xmlns:wne="http://schemas.microsoft.com/office/word/2006/wordml" xmlns:wps="http://schemas.microsoft.com/office/word/2010/wordprocessingShape" mc:Ignorable="w14 w15 w16se wp14">
+<w:hdr xmlns:wpc="http://schemas.microsoft.com/office/word/2010/wordprocessingCanvas" xmlns:cx="http://schemas.microsoft.com/office/drawing/2014/chartex" xmlns:cx1="http://schemas.microsoft.com/office/drawing/2015/9/8/chartex" xmlns:cx2="http://schemas.microsoft.com/office/drawing/2015/10/21/chartex" xmlns:cx3="http://schemas.microsoft.com/office/drawing/2016/5/9/chartex" xmlns:cx4="http://schemas.microsoft.com/office/drawing/2016/5/10/chartex" xmlns:cx5="http://schemas.microsoft.com/office/drawing/2016/5/11/chartex" xmlns:cx6="http://schemas.microsoft.com/office/drawing/2016/5/12/chartex" xmlns:cx7="http://schemas.microsoft.com/office/drawing/2016/5/13/chartex" xmlns:cx8="http://schemas.microsoft.com/office/drawing/2016/5/14/chartex" xmlns:mc="http://schemas.openxmlformats.org/markup-compatibility/2006" xmlns:aink="http://schemas.microsoft.com/office/drawing/2016/ink" xmlns:am3d="http://schemas.microsoft.com/office/drawing/2017/model3d" xmlns:o="urn:schemas-microsoft-com:office:office" xmlns:r="http://schemas.openxmlformats.org/officeDocument/2006/relationships" xmlns:m="http://schemas.openxmlformats.org/officeDocument/2006/math" xmlns:v="urn:schemas-microsoft-com:vml" xmlns:wp14="http://schemas.microsoft.com/office/word/2010/wordprocessingDrawing" xmlns:wp="http://schemas.openxmlformats.org/drawingml/2006/wordprocessingDrawing" xmlns:w10="urn:schemas-microsoft-com:office:word" xmlns:w="http://schemas.openxmlformats.org/wordprocessingml/2006/main" xmlns:w14="http://schemas.microsoft.com/office/word/2010/wordml" xmlns:w15="http://schemas.microsoft.com/office/word/2012/wordml" xmlns:w16cex="http://schemas.microsoft.com/office/word/2018/wordml/cex" xmlns:w16cid="http://schemas.microsoft.com/office/word/2016/wordml/cid" xmlns:w16="http://schemas.microsoft.com/office/word/2018/wordml" xmlns:w16sdtdh="http://schemas.microsoft.com/office/word/2020/wordml/sdtdatahash" xmlns:w16se="http://schemas.microsoft.com/office/word/2015/wordml/symex" xmlns:wpg="http://schemas.microsoft.com/office/word/2010/wordprocessingGroup" xmlns:wpi="http://schemas.microsoft.com/office/word/2010/wordprocessingInk" xmlns:wne="http://schemas.microsoft.com/office/word/2006/wordml" xmlns:wps="http://schemas.microsoft.com/office/word/2010/wordprocessingShape" mc:Ignorable="w14 w15 w16se w16cid w16 w16cex w16sdtdh wp14">
   <w:p>
     <w:pPr>
       <w:pStyle w:val="Kopfzeile-HLNUG"/>
@@ -2516,17 +2540,23 @@
       <w:t xml:space="preserve">– </w:t>
     </w:r>
     <w:r>
-      <w:t>Version 0</w:t>
+      <w:t xml:space="preserve">Version </w:t>
     </w:r>
     <w:r>
-      <w:t>.1</w:t>
+      <w:t>1</w:t>
+    </w:r>
+    <w:r>
+      <w:t>.</w:t>
+    </w:r>
+    <w:r>
+      <w:t>0</w:t>
     </w:r>
   </w:p>
 </w:hdr>
 </file>
 
 <file path=word/header3.xml><?xml version="1.0" encoding="utf-8"?>
-<w:hdr xmlns:wpc="http://schemas.microsoft.com/office/word/2010/wordprocessingCanvas" xmlns:cx="http://schemas.microsoft.com/office/drawing/2014/chartex" xmlns:cx1="http://schemas.microsoft.com/office/drawing/2015/9/8/chartex" xmlns:mc="http://schemas.openxmlformats.org/markup-compatibility/2006" xmlns:o="urn:schemas-microsoft-com:office:office" xmlns:r="http://schemas.openxmlformats.org/officeDocument/2006/relationships" xmlns:m="http://schemas.openxmlformats.org/officeDocument/2006/math" xmlns:v="urn:schemas-microsoft-com:vml" xmlns:wp14="http://schemas.microsoft.com/office/word/2010/wordprocessingDrawing" xmlns:wp="http://schemas.openxmlformats.org/drawingml/2006/wordprocessingDrawing" xmlns:w10="urn:schemas-microsoft-com:office:word" xmlns:w="http://schemas.openxmlformats.org/wordprocessingml/2006/main" xmlns:w14="http://schemas.microsoft.com/office/word/2010/wordml" xmlns:w15="http://schemas.microsoft.com/office/word/2012/wordml" xmlns:w16se="http://schemas.microsoft.com/office/word/2015/wordml/symex" xmlns:wpg="http://schemas.microsoft.com/office/word/2010/wordprocessingGroup" xmlns:wpi="http://schemas.microsoft.com/office/word/2010/wordprocessingInk" xmlns:wne="http://schemas.microsoft.com/office/word/2006/wordml" xmlns:wps="http://schemas.microsoft.com/office/word/2010/wordprocessingShape" mc:Ignorable="w14 w15 w16se wp14">
+<w:hdr xmlns:wpc="http://schemas.microsoft.com/office/word/2010/wordprocessingCanvas" xmlns:cx="http://schemas.microsoft.com/office/drawing/2014/chartex" xmlns:cx1="http://schemas.microsoft.com/office/drawing/2015/9/8/chartex" xmlns:cx2="http://schemas.microsoft.com/office/drawing/2015/10/21/chartex" xmlns:cx3="http://schemas.microsoft.com/office/drawing/2016/5/9/chartex" xmlns:cx4="http://schemas.microsoft.com/office/drawing/2016/5/10/chartex" xmlns:cx5="http://schemas.microsoft.com/office/drawing/2016/5/11/chartex" xmlns:cx6="http://schemas.microsoft.com/office/drawing/2016/5/12/chartex" xmlns:cx7="http://schemas.microsoft.com/office/drawing/2016/5/13/chartex" xmlns:cx8="http://schemas.microsoft.com/office/drawing/2016/5/14/chartex" xmlns:mc="http://schemas.openxmlformats.org/markup-compatibility/2006" xmlns:aink="http://schemas.microsoft.com/office/drawing/2016/ink" xmlns:am3d="http://schemas.microsoft.com/office/drawing/2017/model3d" xmlns:o="urn:schemas-microsoft-com:office:office" xmlns:r="http://schemas.openxmlformats.org/officeDocument/2006/relationships" xmlns:m="http://schemas.openxmlformats.org/officeDocument/2006/math" xmlns:v="urn:schemas-microsoft-com:vml" xmlns:wp14="http://schemas.microsoft.com/office/word/2010/wordprocessingDrawing" xmlns:wp="http://schemas.openxmlformats.org/drawingml/2006/wordprocessingDrawing" xmlns:w10="urn:schemas-microsoft-com:office:word" xmlns:w="http://schemas.openxmlformats.org/wordprocessingml/2006/main" xmlns:w14="http://schemas.microsoft.com/office/word/2010/wordml" xmlns:w15="http://schemas.microsoft.com/office/word/2012/wordml" xmlns:w16cex="http://schemas.microsoft.com/office/word/2018/wordml/cex" xmlns:w16cid="http://schemas.microsoft.com/office/word/2016/wordml/cid" xmlns:w16="http://schemas.microsoft.com/office/word/2018/wordml" xmlns:w16sdtdh="http://schemas.microsoft.com/office/word/2020/wordml/sdtdatahash" xmlns:w16se="http://schemas.microsoft.com/office/word/2015/wordml/symex" xmlns:wpg="http://schemas.microsoft.com/office/word/2010/wordprocessingGroup" xmlns:wpi="http://schemas.microsoft.com/office/word/2010/wordprocessingInk" xmlns:wne="http://schemas.microsoft.com/office/word/2006/wordml" xmlns:wps="http://schemas.microsoft.com/office/word/2010/wordprocessingShape" mc:Ignorable="w14 w15 w16se w16cid w16 w16cex w16sdtdh wp14">
   <w:p>
     <w:pPr>
       <w:pStyle w:val="Kopfzeile-HLNUG"/>
@@ -2568,7 +2598,7 @@
 </file>
 
 <file path=word/header4.xml><?xml version="1.0" encoding="utf-8"?>
-<w:hdr xmlns:wpc="http://schemas.microsoft.com/office/word/2010/wordprocessingCanvas" xmlns:cx="http://schemas.microsoft.com/office/drawing/2014/chartex" xmlns:cx1="http://schemas.microsoft.com/office/drawing/2015/9/8/chartex" xmlns:mc="http://schemas.openxmlformats.org/markup-compatibility/2006" xmlns:o="urn:schemas-microsoft-com:office:office" xmlns:r="http://schemas.openxmlformats.org/officeDocument/2006/relationships" xmlns:m="http://schemas.openxmlformats.org/officeDocument/2006/math" xmlns:v="urn:schemas-microsoft-com:vml" xmlns:wp14="http://schemas.microsoft.com/office/word/2010/wordprocessingDrawing" xmlns:wp="http://schemas.openxmlformats.org/drawingml/2006/wordprocessingDrawing" xmlns:w10="urn:schemas-microsoft-com:office:word" xmlns:w="http://schemas.openxmlformats.org/wordprocessingml/2006/main" xmlns:w14="http://schemas.microsoft.com/office/word/2010/wordml" xmlns:w15="http://schemas.microsoft.com/office/word/2012/wordml" xmlns:w16se="http://schemas.microsoft.com/office/word/2015/wordml/symex" xmlns:wpg="http://schemas.microsoft.com/office/word/2010/wordprocessingGroup" xmlns:wpi="http://schemas.microsoft.com/office/word/2010/wordprocessingInk" xmlns:wne="http://schemas.microsoft.com/office/word/2006/wordml" xmlns:wps="http://schemas.microsoft.com/office/word/2010/wordprocessingShape" mc:Ignorable="w14 w15 w16se wp14">
+<w:hdr xmlns:wpc="http://schemas.microsoft.com/office/word/2010/wordprocessingCanvas" xmlns:cx="http://schemas.microsoft.com/office/drawing/2014/chartex" xmlns:cx1="http://schemas.microsoft.com/office/drawing/2015/9/8/chartex" xmlns:cx2="http://schemas.microsoft.com/office/drawing/2015/10/21/chartex" xmlns:cx3="http://schemas.microsoft.com/office/drawing/2016/5/9/chartex" xmlns:cx4="http://schemas.microsoft.com/office/drawing/2016/5/10/chartex" xmlns:cx5="http://schemas.microsoft.com/office/drawing/2016/5/11/chartex" xmlns:cx6="http://schemas.microsoft.com/office/drawing/2016/5/12/chartex" xmlns:cx7="http://schemas.microsoft.com/office/drawing/2016/5/13/chartex" xmlns:cx8="http://schemas.microsoft.com/office/drawing/2016/5/14/chartex" xmlns:mc="http://schemas.openxmlformats.org/markup-compatibility/2006" xmlns:aink="http://schemas.microsoft.com/office/drawing/2016/ink" xmlns:am3d="http://schemas.microsoft.com/office/drawing/2017/model3d" xmlns:o="urn:schemas-microsoft-com:office:office" xmlns:r="http://schemas.openxmlformats.org/officeDocument/2006/relationships" xmlns:m="http://schemas.openxmlformats.org/officeDocument/2006/math" xmlns:v="urn:schemas-microsoft-com:vml" xmlns:wp14="http://schemas.microsoft.com/office/word/2010/wordprocessingDrawing" xmlns:wp="http://schemas.openxmlformats.org/drawingml/2006/wordprocessingDrawing" xmlns:w10="urn:schemas-microsoft-com:office:word" xmlns:w="http://schemas.openxmlformats.org/wordprocessingml/2006/main" xmlns:w14="http://schemas.microsoft.com/office/word/2010/wordml" xmlns:w15="http://schemas.microsoft.com/office/word/2012/wordml" xmlns:w16cex="http://schemas.microsoft.com/office/word/2018/wordml/cex" xmlns:w16cid="http://schemas.microsoft.com/office/word/2016/wordml/cid" xmlns:w16="http://schemas.microsoft.com/office/word/2018/wordml" xmlns:w16sdtdh="http://schemas.microsoft.com/office/word/2020/wordml/sdtdatahash" xmlns:w16se="http://schemas.microsoft.com/office/word/2015/wordml/symex" xmlns:wpg="http://schemas.microsoft.com/office/word/2010/wordprocessingGroup" xmlns:wpi="http://schemas.microsoft.com/office/word/2010/wordprocessingInk" xmlns:wne="http://schemas.microsoft.com/office/word/2006/wordml" xmlns:wps="http://schemas.microsoft.com/office/word/2010/wordprocessingShape" mc:Ignorable="w14 w15 w16se w16cid w16 w16cex w16sdtdh wp14">
   <w:p>
     <w:pPr>
       <w:pStyle w:val="Kopfzeile"/>
@@ -2578,7 +2608,7 @@
 </file>
 
 <file path=word/header5.xml><?xml version="1.0" encoding="utf-8"?>
-<w:hdr xmlns:wpc="http://schemas.microsoft.com/office/word/2010/wordprocessingCanvas" xmlns:cx="http://schemas.microsoft.com/office/drawing/2014/chartex" xmlns:cx1="http://schemas.microsoft.com/office/drawing/2015/9/8/chartex" xmlns:mc="http://schemas.openxmlformats.org/markup-compatibility/2006" xmlns:o="urn:schemas-microsoft-com:office:office" xmlns:r="http://schemas.openxmlformats.org/officeDocument/2006/relationships" xmlns:m="http://schemas.openxmlformats.org/officeDocument/2006/math" xmlns:v="urn:schemas-microsoft-com:vml" xmlns:wp14="http://schemas.microsoft.com/office/word/2010/wordprocessingDrawing" xmlns:wp="http://schemas.openxmlformats.org/drawingml/2006/wordprocessingDrawing" xmlns:w10="urn:schemas-microsoft-com:office:word" xmlns:w="http://schemas.openxmlformats.org/wordprocessingml/2006/main" xmlns:w14="http://schemas.microsoft.com/office/word/2010/wordml" xmlns:w15="http://schemas.microsoft.com/office/word/2012/wordml" xmlns:w16se="http://schemas.microsoft.com/office/word/2015/wordml/symex" xmlns:wpg="http://schemas.microsoft.com/office/word/2010/wordprocessingGroup" xmlns:wpi="http://schemas.microsoft.com/office/word/2010/wordprocessingInk" xmlns:wne="http://schemas.microsoft.com/office/word/2006/wordml" xmlns:wps="http://schemas.microsoft.com/office/word/2010/wordprocessingShape" mc:Ignorable="w14 w15 w16se wp14">
+<w:hdr xmlns:wpc="http://schemas.microsoft.com/office/word/2010/wordprocessingCanvas" xmlns:cx="http://schemas.microsoft.com/office/drawing/2014/chartex" xmlns:cx1="http://schemas.microsoft.com/office/drawing/2015/9/8/chartex" xmlns:cx2="http://schemas.microsoft.com/office/drawing/2015/10/21/chartex" xmlns:cx3="http://schemas.microsoft.com/office/drawing/2016/5/9/chartex" xmlns:cx4="http://schemas.microsoft.com/office/drawing/2016/5/10/chartex" xmlns:cx5="http://schemas.microsoft.com/office/drawing/2016/5/11/chartex" xmlns:cx6="http://schemas.microsoft.com/office/drawing/2016/5/12/chartex" xmlns:cx7="http://schemas.microsoft.com/office/drawing/2016/5/13/chartex" xmlns:cx8="http://schemas.microsoft.com/office/drawing/2016/5/14/chartex" xmlns:mc="http://schemas.openxmlformats.org/markup-compatibility/2006" xmlns:aink="http://schemas.microsoft.com/office/drawing/2016/ink" xmlns:am3d="http://schemas.microsoft.com/office/drawing/2017/model3d" xmlns:o="urn:schemas-microsoft-com:office:office" xmlns:r="http://schemas.openxmlformats.org/officeDocument/2006/relationships" xmlns:m="http://schemas.openxmlformats.org/officeDocument/2006/math" xmlns:v="urn:schemas-microsoft-com:vml" xmlns:wp14="http://schemas.microsoft.com/office/word/2010/wordprocessingDrawing" xmlns:wp="http://schemas.openxmlformats.org/drawingml/2006/wordprocessingDrawing" xmlns:w10="urn:schemas-microsoft-com:office:word" xmlns:w="http://schemas.openxmlformats.org/wordprocessingml/2006/main" xmlns:w14="http://schemas.microsoft.com/office/word/2010/wordml" xmlns:w15="http://schemas.microsoft.com/office/word/2012/wordml" xmlns:w16cex="http://schemas.microsoft.com/office/word/2018/wordml/cex" xmlns:w16cid="http://schemas.microsoft.com/office/word/2016/wordml/cid" xmlns:w16="http://schemas.microsoft.com/office/word/2018/wordml" xmlns:w16sdtdh="http://schemas.microsoft.com/office/word/2020/wordml/sdtdatahash" xmlns:w16se="http://schemas.microsoft.com/office/word/2015/wordml/symex" xmlns:wpg="http://schemas.microsoft.com/office/word/2010/wordprocessingGroup" xmlns:wpi="http://schemas.microsoft.com/office/word/2010/wordprocessingInk" xmlns:wne="http://schemas.microsoft.com/office/word/2006/wordml" xmlns:wps="http://schemas.microsoft.com/office/word/2010/wordprocessingShape" mc:Ignorable="w14 w15 w16se w16cid w16 w16cex w16sdtdh wp14">
   <w:p>
     <w:pPr>
       <w:pStyle w:val="Kopfzeile"/>
@@ -2588,7 +2618,7 @@
 </file>
 
 <file path=word/header6.xml><?xml version="1.0" encoding="utf-8"?>
-<w:hdr xmlns:wpc="http://schemas.microsoft.com/office/word/2010/wordprocessingCanvas" xmlns:cx="http://schemas.microsoft.com/office/drawing/2014/chartex" xmlns:cx1="http://schemas.microsoft.com/office/drawing/2015/9/8/chartex" xmlns:mc="http://schemas.openxmlformats.org/markup-compatibility/2006" xmlns:o="urn:schemas-microsoft-com:office:office" xmlns:r="http://schemas.openxmlformats.org/officeDocument/2006/relationships" xmlns:m="http://schemas.openxmlformats.org/officeDocument/2006/math" xmlns:v="urn:schemas-microsoft-com:vml" xmlns:wp14="http://schemas.microsoft.com/office/word/2010/wordprocessingDrawing" xmlns:wp="http://schemas.openxmlformats.org/drawingml/2006/wordprocessingDrawing" xmlns:w10="urn:schemas-microsoft-com:office:word" xmlns:w="http://schemas.openxmlformats.org/wordprocessingml/2006/main" xmlns:w14="http://schemas.microsoft.com/office/word/2010/wordml" xmlns:w15="http://schemas.microsoft.com/office/word/2012/wordml" xmlns:w16se="http://schemas.microsoft.com/office/word/2015/wordml/symex" xmlns:wpg="http://schemas.microsoft.com/office/word/2010/wordprocessingGroup" xmlns:wpi="http://schemas.microsoft.com/office/word/2010/wordprocessingInk" xmlns:wne="http://schemas.microsoft.com/office/word/2006/wordml" xmlns:wps="http://schemas.microsoft.com/office/word/2010/wordprocessingShape" mc:Ignorable="w14 w15 w16se wp14">
+<w:hdr xmlns:wpc="http://schemas.microsoft.com/office/word/2010/wordprocessingCanvas" xmlns:cx="http://schemas.microsoft.com/office/drawing/2014/chartex" xmlns:cx1="http://schemas.microsoft.com/office/drawing/2015/9/8/chartex" xmlns:cx2="http://schemas.microsoft.com/office/drawing/2015/10/21/chartex" xmlns:cx3="http://schemas.microsoft.com/office/drawing/2016/5/9/chartex" xmlns:cx4="http://schemas.microsoft.com/office/drawing/2016/5/10/chartex" xmlns:cx5="http://schemas.microsoft.com/office/drawing/2016/5/11/chartex" xmlns:cx6="http://schemas.microsoft.com/office/drawing/2016/5/12/chartex" xmlns:cx7="http://schemas.microsoft.com/office/drawing/2016/5/13/chartex" xmlns:cx8="http://schemas.microsoft.com/office/drawing/2016/5/14/chartex" xmlns:mc="http://schemas.openxmlformats.org/markup-compatibility/2006" xmlns:aink="http://schemas.microsoft.com/office/drawing/2016/ink" xmlns:am3d="http://schemas.microsoft.com/office/drawing/2017/model3d" xmlns:o="urn:schemas-microsoft-com:office:office" xmlns:r="http://schemas.openxmlformats.org/officeDocument/2006/relationships" xmlns:m="http://schemas.openxmlformats.org/officeDocument/2006/math" xmlns:v="urn:schemas-microsoft-com:vml" xmlns:wp14="http://schemas.microsoft.com/office/word/2010/wordprocessingDrawing" xmlns:wp="http://schemas.openxmlformats.org/drawingml/2006/wordprocessingDrawing" xmlns:w10="urn:schemas-microsoft-com:office:word" xmlns:w="http://schemas.openxmlformats.org/wordprocessingml/2006/main" xmlns:w14="http://schemas.microsoft.com/office/word/2010/wordml" xmlns:w15="http://schemas.microsoft.com/office/word/2012/wordml" xmlns:w16cex="http://schemas.microsoft.com/office/word/2018/wordml/cex" xmlns:w16cid="http://schemas.microsoft.com/office/word/2016/wordml/cid" xmlns:w16="http://schemas.microsoft.com/office/word/2018/wordml" xmlns:w16sdtdh="http://schemas.microsoft.com/office/word/2020/wordml/sdtdatahash" xmlns:w16se="http://schemas.microsoft.com/office/word/2015/wordml/symex" xmlns:wpg="http://schemas.microsoft.com/office/word/2010/wordprocessingGroup" xmlns:wpi="http://schemas.microsoft.com/office/word/2010/wordprocessingInk" xmlns:wne="http://schemas.microsoft.com/office/word/2006/wordml" xmlns:wps="http://schemas.microsoft.com/office/word/2010/wordprocessingShape" mc:Ignorable="w14 w15 w16se w16cid w16 w16cex w16sdtdh wp14">
   <w:p>
     <w:pPr>
       <w:pStyle w:val="Kopfzeile"/>
@@ -2598,7 +2628,7 @@
 </file>
 
 <file path=word/numbering.xml><?xml version="1.0" encoding="utf-8"?>
-<w:numbering xmlns:cx="http://schemas.microsoft.com/office/drawing/2014/chartex" xmlns:cx1="http://schemas.microsoft.com/office/drawing/2015/9/8/chartex" xmlns:m="http://schemas.openxmlformats.org/officeDocument/2006/math" xmlns:mc="http://schemas.openxmlformats.org/markup-compatibility/2006" xmlns:o="urn:schemas-microsoft-com:office:office" xmlns:r="http://schemas.openxmlformats.org/officeDocument/2006/relationships" xmlns:v="urn:schemas-microsoft-com:vml" xmlns:w="http://schemas.openxmlformats.org/wordprocessingml/2006/main" xmlns:w10="urn:schemas-microsoft-com:office:word" xmlns:w14="http://schemas.microsoft.com/office/word/2010/wordml" xmlns:w15="http://schemas.microsoft.com/office/word/2012/wordml" xmlns:w16se="http://schemas.microsoft.com/office/word/2015/wordml/symex" xmlns:wne="http://schemas.microsoft.com/office/word/2006/wordml" xmlns:wp="http://schemas.openxmlformats.org/drawingml/2006/wordprocessingDrawing" xmlns:wp14="http://schemas.microsoft.com/office/word/2010/wordprocessingDrawing" xmlns:wpc="http://schemas.microsoft.com/office/word/2010/wordprocessingCanvas" xmlns:wpg="http://schemas.microsoft.com/office/word/2010/wordprocessingGroup" xmlns:wpi="http://schemas.microsoft.com/office/word/2010/wordprocessingInk" xmlns:wps="http://schemas.microsoft.com/office/word/2010/wordprocessingShape" mc:Ignorable="w14 w15 w16se wp14">
+<w:numbering xmlns:aink="http://schemas.microsoft.com/office/drawing/2016/ink" xmlns:am3d="http://schemas.microsoft.com/office/drawing/2017/model3d" xmlns:cx="http://schemas.microsoft.com/office/drawing/2014/chartex" xmlns:cx1="http://schemas.microsoft.com/office/drawing/2015/9/8/chartex" xmlns:cx2="http://schemas.microsoft.com/office/drawing/2015/10/21/chartex" xmlns:cx3="http://schemas.microsoft.com/office/drawing/2016/5/9/chartex" xmlns:cx4="http://schemas.microsoft.com/office/drawing/2016/5/10/chartex" xmlns:cx5="http://schemas.microsoft.com/office/drawing/2016/5/11/chartex" xmlns:cx6="http://schemas.microsoft.com/office/drawing/2016/5/12/chartex" xmlns:cx7="http://schemas.microsoft.com/office/drawing/2016/5/13/chartex" xmlns:cx8="http://schemas.microsoft.com/office/drawing/2016/5/14/chartex" xmlns:m="http://schemas.openxmlformats.org/officeDocument/2006/math" xmlns:mc="http://schemas.openxmlformats.org/markup-compatibility/2006" xmlns:o="urn:schemas-microsoft-com:office:office" xmlns:r="http://schemas.openxmlformats.org/officeDocument/2006/relationships" xmlns:v="urn:schemas-microsoft-com:vml" xmlns:w="http://schemas.openxmlformats.org/wordprocessingml/2006/main" xmlns:w10="urn:schemas-microsoft-com:office:word" xmlns:w14="http://schemas.microsoft.com/office/word/2010/wordml" xmlns:w15="http://schemas.microsoft.com/office/word/2012/wordml" xmlns:w16="http://schemas.microsoft.com/office/word/2018/wordml" xmlns:w16cex="http://schemas.microsoft.com/office/word/2018/wordml/cex" xmlns:w16cid="http://schemas.microsoft.com/office/word/2016/wordml/cid" xmlns:w16sdtdh="http://schemas.microsoft.com/office/word/2020/wordml/sdtdatahash" xmlns:w16se="http://schemas.microsoft.com/office/word/2015/wordml/symex" xmlns:wne="http://schemas.microsoft.com/office/word/2006/wordml" xmlns:wp="http://schemas.openxmlformats.org/drawingml/2006/wordprocessingDrawing" xmlns:wp14="http://schemas.microsoft.com/office/word/2010/wordprocessingDrawing" xmlns:wpc="http://schemas.microsoft.com/office/word/2010/wordprocessingCanvas" xmlns:wpg="http://schemas.microsoft.com/office/word/2010/wordprocessingGroup" xmlns:wpi="http://schemas.microsoft.com/office/word/2010/wordprocessingInk" xmlns:wps="http://schemas.microsoft.com/office/word/2010/wordprocessingShape" mc:Ignorable="w14 w15 w16se w16cid w16 w16cex w16sdtdh wp14">
   <w:abstractNum w15:restartNumberingAfterBreak="0" w:abstractNumId="0">
     <w:nsid w:val="0D605A24"/>
     <w:multiLevelType w:val="hybridMultilevel"/>
@@ -4068,7 +4098,7 @@
 </file>
 
 <file path=word/styles.xml><?xml version="1.0" encoding="utf-8"?>
-<w:styles xmlns:mc="http://schemas.openxmlformats.org/markup-compatibility/2006" xmlns:r="http://schemas.openxmlformats.org/officeDocument/2006/relationships" xmlns:w="http://schemas.openxmlformats.org/wordprocessingml/2006/main" xmlns:w14="http://schemas.microsoft.com/office/word/2010/wordml" xmlns:w15="http://schemas.microsoft.com/office/word/2012/wordml" xmlns:w16se="http://schemas.microsoft.com/office/word/2015/wordml/symex" mc:Ignorable="w14 w15 w16se">
+<w:styles xmlns:mc="http://schemas.openxmlformats.org/markup-compatibility/2006" xmlns:r="http://schemas.openxmlformats.org/officeDocument/2006/relationships" xmlns:w="http://schemas.openxmlformats.org/wordprocessingml/2006/main" xmlns:w14="http://schemas.microsoft.com/office/word/2010/wordml" xmlns:w15="http://schemas.microsoft.com/office/word/2012/wordml" xmlns:w16="http://schemas.microsoft.com/office/word/2018/wordml" xmlns:w16cex="http://schemas.microsoft.com/office/word/2018/wordml/cex" xmlns:w16cid="http://schemas.microsoft.com/office/word/2016/wordml/cid" xmlns:w16sdtdh="http://schemas.microsoft.com/office/word/2020/wordml/sdtdatahash" xmlns:w16se="http://schemas.microsoft.com/office/word/2015/wordml/symex" mc:Ignorable="w14 w15 w16se w16cid w16 w16cex w16sdtdh">
   <w:docDefaults>
     <w:rPrDefault>
       <w:rPr>
@@ -4078,7 +4108,7 @@
     </w:rPrDefault>
     <w:pPrDefault/>
   </w:docDefaults>
-  <w:latentStyles w:count="371" w:defLockedState="0" w:defQFormat="0" w:defSemiHidden="0" w:defUIPriority="99" w:defUnhideWhenUsed="0">
+  <w:latentStyles w:count="376" w:defLockedState="0" w:defQFormat="0" w:defSemiHidden="0" w:defUIPriority="99" w:defUnhideWhenUsed="0">
     <w:lsdException w:name="Normal" w:qFormat="1" w:uiPriority="0"/>
     <w:lsdException w:name="heading 1" w:qFormat="1" w:uiPriority="9"/>
     <w:lsdException w:name="heading 2" w:qFormat="1" w:semiHidden="1" w:uiPriority="9" w:unhideWhenUsed="1"/>
@@ -4184,7 +4214,6 @@
     <w:lsdException w:name="HTML Sample" w:semiHidden="1" w:unhideWhenUsed="1"/>
     <w:lsdException w:name="HTML Typewriter" w:semiHidden="1" w:unhideWhenUsed="1"/>
     <w:lsdException w:name="HTML Variable" w:semiHidden="1" w:unhideWhenUsed="1"/>
-    <w:lsdException w:name="Normal Table" w:semiHidden="1" w:unhideWhenUsed="1"/>
     <w:lsdException w:name="annotation subject" w:semiHidden="1" w:unhideWhenUsed="1"/>
     <w:lsdException w:name="No List" w:semiHidden="1" w:unhideWhenUsed="1"/>
     <w:lsdException w:name="Outline List 1" w:semiHidden="1" w:unhideWhenUsed="1"/>
@@ -4227,11 +4256,8 @@
     <w:lsdException w:name="Table Contemporary" w:semiHidden="1" w:unhideWhenUsed="1"/>
     <w:lsdException w:name="Table Elegant" w:semiHidden="1" w:unhideWhenUsed="1"/>
     <w:lsdException w:name="Table Professional" w:semiHidden="1" w:unhideWhenUsed="1"/>
-    <w:lsdException w:name="Table Subtle 1" w:semiHidden="1" w:unhideWhenUsed="1"/>
     <w:lsdException w:name="Table Subtle 2" w:semiHidden="1" w:unhideWhenUsed="1"/>
     <w:lsdException w:name="Table Web 1" w:semiHidden="1" w:unhideWhenUsed="1"/>
-    <w:lsdException w:name="Table Web 2" w:semiHidden="1" w:unhideWhenUsed="1"/>
-    <w:lsdException w:name="Table Web 3" w:semiHidden="1" w:unhideWhenUsed="1"/>
     <w:lsdException w:name="Balloon Text" w:semiHidden="1" w:unhideWhenUsed="1"/>
     <w:lsdException w:name="Table Grid" w:uiPriority="59"/>
     <w:lsdException w:name="Table Theme" w:semiHidden="1" w:unhideWhenUsed="1"/>
@@ -4450,6 +4476,11 @@
     <w:lsdException w:name="List Table 5 Dark Accent 6" w:uiPriority="50"/>
     <w:lsdException w:name="List Table 6 Colorful Accent 6" w:uiPriority="51"/>
     <w:lsdException w:name="List Table 7 Colorful Accent 6" w:uiPriority="52"/>
+    <w:lsdException w:name="Mention" w:semiHidden="1" w:unhideWhenUsed="1"/>
+    <w:lsdException w:name="Smart Hyperlink" w:semiHidden="1" w:unhideWhenUsed="1"/>
+    <w:lsdException w:name="Hashtag" w:semiHidden="1" w:unhideWhenUsed="1"/>
+    <w:lsdException w:name="Unresolved Mention" w:semiHidden="1" w:unhideWhenUsed="1"/>
+    <w:lsdException w:name="Smart Link" w:semiHidden="1" w:unhideWhenUsed="1"/>
   </w:latentStyles>
   <w:style w:default="1" w:styleId="Standard" w:type="paragraph">
     <w:name w:val="Normal"/>

</xml_diff>

<commit_message>
Bug fix null Uhr ist keine Zeit
</commit_message>
<xml_diff>
--- a/export/DFLD_Erfassungsraten.docx
+++ b/export/DFLD_Erfassungsraten.docx
@@ -181,8 +181,8 @@
       </w:pPr>
       <w:r>
         <w:rPr>
+          <w:bCs/>
           <w:b/>
-          <w:bCs/>
           <w:u w:val="single"/>
         </w:rPr>
         <w:t xml:space="preserve">Table of content</w:t>
@@ -209,8 +209,8 @@
       </w:pPr>
       <w:r>
         <w:rPr>
+          <w:bCs/>
           <w:b/>
-          <w:bCs/>
           <w:u w:val="single"/>
         </w:rPr>
         <w:t xml:space="preserve">List of figures</w:t>
@@ -237,8 +237,8 @@
       </w:pPr>
       <w:r>
         <w:rPr>
+          <w:bCs/>
           <w:b/>
-          <w:bCs/>
           <w:u w:val="single"/>
         </w:rPr>
         <w:t xml:space="preserve">List of tables</w:t>
@@ -315,11 +315,11 @@
     </w:p>
     <w:p>
       <w:pPr>
-        <w:pStyle w:val="Compact"/>
         <w:numPr>
           <w:ilvl w:val="0"/>
           <w:numId w:val="1001"/>
         </w:numPr>
+        <w:pStyle w:val="Compact"/>
       </w:pPr>
       <w:r>
         <w:t xml:space="preserve">Sind die Standorte der kommunalen Messstellen geeignet, um das bestehende Messnetz zu ergänzen?</w:t>
@@ -327,11 +327,11 @@
     </w:p>
     <w:p>
       <w:pPr>
-        <w:pStyle w:val="Compact"/>
         <w:numPr>
           <w:ilvl w:val="0"/>
           <w:numId w:val="1001"/>
         </w:numPr>
+        <w:pStyle w:val="Compact"/>
       </w:pPr>
       <w:r>
         <w:t xml:space="preserve">Welcher Einfluss haben der Fangradius und weitere Parameter auf die Erfassungsrate der komunalen Messstationen?</w:t>
@@ -361,6 +361,80 @@
       </w:pPr>
       <w:r>
         <w:t xml:space="preserve">In diesen Daten habe ich dann noch die Zeitdaten besser für R verarbeitbar gemacht.</w:t>
+      </w:r>
+    </w:p>
+    <w:p>
+      <w:pPr>
+        <w:pStyle w:val="SourceCode"/>
+      </w:pPr>
+      <w:r>
+        <w:rPr>
+          <w:rStyle w:val="VerbatimChar"/>
+        </w:rPr>
+        <w:t xml:space="preserve">## # A tibble: 4 x 11</w:t>
+      </w:r>
+      <w:r>
+        <w:br/>
+      </w:r>
+      <w:r>
+        <w:rPr>
+          <w:rStyle w:val="VerbatimChar"/>
+        </w:rPr>
+        <w:t xml:space="preserve">##   AbAnDatum  AbAnZeit ZeitSll  ZeitIst  `ts(anf)` `ts(end)` AbAnDatetime        tsAnfDatetime       tsEndDatetime      </w:t>
+      </w:r>
+      <w:r>
+        <w:br/>
+      </w:r>
+      <w:r>
+        <w:rPr>
+          <w:rStyle w:val="VerbatimChar"/>
+        </w:rPr>
+        <w:t xml:space="preserve">##   &lt;chr&gt;      &lt;time&gt;   &lt;time&gt;   &lt;time&gt;   &lt;time&gt;    &lt;time&gt;    &lt;dttm&gt;              &lt;dttm&gt;              &lt;dttm&gt;             </w:t>
+      </w:r>
+      <w:r>
+        <w:br/>
+      </w:r>
+      <w:r>
+        <w:rPr>
+          <w:rStyle w:val="VerbatimChar"/>
+        </w:rPr>
+        <w:t xml:space="preserve">## 1 01.05.2023 10:27:58 10:17:31 00:00:00 00:00:00  00:00:00  2023-05-01 12:27:58 2023-05-01 02:00:00 2023-05-01 02:00:00</w:t>
+      </w:r>
+      <w:r>
+        <w:br/>
+      </w:r>
+      <w:r>
+        <w:rPr>
+          <w:rStyle w:val="VerbatimChar"/>
+        </w:rPr>
+        <w:t xml:space="preserve">## 2 01.05.2023 15:40:56 15:36:25 15:36:30 15:36:18  15:36:47  2023-05-01 17:40:56 2023-05-01 17:36:18 2023-05-01 17:36:47</w:t>
+      </w:r>
+      <w:r>
+        <w:br/>
+      </w:r>
+      <w:r>
+        <w:rPr>
+          <w:rStyle w:val="VerbatimChar"/>
+        </w:rPr>
+        <w:t xml:space="preserve">## 3 01.05.2023 15:43:24 15:39:02 00:00:00 00:00:00  00:00:00  2023-05-01 17:43:24 2023-05-01 02:00:00 2023-05-01 02:00:00</w:t>
+      </w:r>
+      <w:r>
+        <w:br/>
+      </w:r>
+      <w:r>
+        <w:rPr>
+          <w:rStyle w:val="VerbatimChar"/>
+        </w:rPr>
+        <w:t xml:space="preserve">## 4 01.05.2023 15:44:35 15:40:18 00:00:00 00:00:00  00:00:00  2023-05-01 17:44:35 2023-05-01 02:00:00 2023-05-01 02:00:00</w:t>
+      </w:r>
+      <w:r>
+        <w:br/>
+      </w:r>
+      <w:r>
+        <w:rPr>
+          <w:rStyle w:val="VerbatimChar"/>
+        </w:rPr>
+        <w:t xml:space="preserve">## # ... with 2 more variables: tsVorbeiflug &lt;dttm&gt;, DEN &lt;chr&gt;</w:t>
       </w:r>
     </w:p>
     <w:bookmarkEnd w:id="22"/>
@@ -476,7 +550,7 @@
         </w:rPr>
         <w:t xml:space="preserve">Abb. </w:t>
       </w:r>
-      <w:bookmarkStart w:id="f9e2e0d5-4987-4a83-87e9-0943bf9eefb3" w:name="MPKarte"/>
+      <w:bookmarkStart w:id="0699e84f-ed25-479f-b55e-5e912a216abc" w:name="MPKarte"/>
       <w:r xmlns:w14="http://schemas.microsoft.com/office/word/2010/wordml">
         <w:rPr>
           <w:rFonts/>
@@ -498,7 +572,7 @@
         </w:rPr>
         <w:fldChar w:fldCharType="end" w:dirty="true"/>
       </w:r>
-      <w:bookmarkEnd w:id="f9e2e0d5-4987-4a83-87e9-0943bf9eefb3"/>
+      <w:bookmarkEnd w:id="0699e84f-ed25-479f-b55e-5e912a216abc"/>
       <w:r>
         <w:rPr>
           <w:rFonts/>
@@ -618,7 +692,7 @@
         </w:rPr>
         <w:t xml:space="preserve">Abb. </w:t>
       </w:r>
-      <w:bookmarkStart w:id="381de6d3-156a-42d6-9936-3a9a8c26c3ed" w:name="Scatterplots1"/>
+      <w:bookmarkStart w:id="a62fcc3b-db04-4d5c-a2f6-325c12517af4" w:name="Scatterplots1"/>
       <w:r xmlns:w14="http://schemas.microsoft.com/office/word/2010/wordml">
         <w:rPr>
           <w:rFonts/>
@@ -640,7 +714,7 @@
         </w:rPr>
         <w:fldChar w:fldCharType="end" w:dirty="true"/>
       </w:r>
-      <w:bookmarkEnd w:id="381de6d3-156a-42d6-9936-3a9a8c26c3ed"/>
+      <w:bookmarkEnd w:id="a62fcc3b-db04-4d5c-a2f6-325c12517af4"/>
       <w:r>
         <w:rPr>
           <w:rFonts/>
@@ -709,7 +783,7 @@
         </w:rPr>
         <w:t xml:space="preserve">Abb. </w:t>
       </w:r>
-      <w:bookmarkStart w:id="ddd2c8e5-9254-4394-9b7e-1e2f684b3bb0" w:name="Scatterplots1f"/>
+      <w:bookmarkStart w:id="de704637-1ee0-4a47-85bf-a0c75e4a518d" w:name="Scatterplots1f"/>
       <w:r xmlns:w14="http://schemas.microsoft.com/office/word/2010/wordml">
         <w:rPr>
           <w:rFonts/>
@@ -731,7 +805,7 @@
         </w:rPr>
         <w:fldChar w:fldCharType="end" w:dirty="true"/>
       </w:r>
-      <w:bookmarkEnd w:id="ddd2c8e5-9254-4394-9b7e-1e2f684b3bb0"/>
+      <w:bookmarkEnd w:id="de704637-1ee0-4a47-85bf-a0c75e4a518d"/>
       <w:r>
         <w:rPr>
           <w:rFonts/>
@@ -838,6 +912,7 @@
           </m:r>
           <m:r>
             <m:rPr>
+              <m:nor/>
               <m:sty m:val="p"/>
             </m:rPr>
             <m:t>lg</m:t>
@@ -878,8 +953,8 @@
                 <m:naryPr>
                   <m:chr m:val="∑"/>
                   <m:limLoc m:val="undOvr"/>
-                  <m:subHide m:val="off"/>
-                  <m:supHide m:val="off"/>
+                  <m:subHide m:val="0"/>
+                  <m:supHide m:val="0"/>
                 </m:naryPr>
                 <m:sub>
                   <m:r>
@@ -1052,6 +1127,7 @@
           </m:r>
           <m:r>
             <m:rPr>
+              <m:nor/>
               <m:sty m:val="p"/>
             </m:rPr>
             <m:t>lg</m:t>
@@ -2022,7 +2098,7 @@
         </w:rPr>
         <w:t xml:space="preserve">Abb. </w:t>
       </w:r>
-      <w:bookmarkStart w:id="c8ce7054-3e37-4e2b-9ffa-a0e06cd4393f" w:name="Leq"/>
+      <w:bookmarkStart w:id="6af5145c-f2fe-4086-bd51-7c399ea00fbc" w:name="Leq"/>
       <w:r xmlns:w14="http://schemas.microsoft.com/office/word/2010/wordml">
         <w:rPr>
           <w:rFonts/>
@@ -2044,7 +2120,7 @@
         </w:rPr>
         <w:fldChar w:fldCharType="end" w:dirty="true"/>
       </w:r>
-      <w:bookmarkEnd w:id="c8ce7054-3e37-4e2b-9ffa-a0e06cd4393f"/>
+      <w:bookmarkEnd w:id="6af5145c-f2fe-4086-bd51-7c399ea00fbc"/>
       <w:r>
         <w:rPr>
           <w:rFonts/>
@@ -2154,7 +2230,7 @@
         </w:rPr>
         <w:t xml:space="preserve">Abb. </w:t>
       </w:r>
-      <w:bookmarkStart w:id="57719e28-7996-4938-b7b9-83ff1e6493b4" w:name="n1n2"/>
+      <w:bookmarkStart w:id="fa6f59b2-fb3f-43f1-b450-794960cb0223" w:name="n1n2"/>
       <w:r xmlns:w14="http://schemas.microsoft.com/office/word/2010/wordml">
         <w:rPr>
           <w:rFonts/>
@@ -2176,7 +2252,7 @@
         </w:rPr>
         <w:fldChar w:fldCharType="end" w:dirty="true"/>
       </w:r>
-      <w:bookmarkEnd w:id="57719e28-7996-4938-b7b9-83ff1e6493b4"/>
+      <w:bookmarkEnd w:id="fa6f59b2-fb3f-43f1-b450-794960cb0223"/>
       <w:r>
         <w:rPr>
           <w:rFonts/>
@@ -2276,7 +2352,7 @@
         </w:rPr>
         <w:t xml:space="preserve">Abb. </w:t>
       </w:r>
-      <w:bookmarkStart w:id="e63e25a5-6c67-4278-870e-3319ed30282d" w:name="Erfassungsquote"/>
+      <w:bookmarkStart w:id="bad9b1a3-1de6-4063-a15b-00e2a2575be4" w:name="Erfassungsquote"/>
       <w:r xmlns:w14="http://schemas.microsoft.com/office/word/2010/wordml">
         <w:rPr>
           <w:rFonts/>
@@ -2298,7 +2374,7 @@
         </w:rPr>
         <w:fldChar w:fldCharType="end" w:dirty="true"/>
       </w:r>
-      <w:bookmarkEnd w:id="e63e25a5-6c67-4278-870e-3319ed30282d"/>
+      <w:bookmarkEnd w:id="bad9b1a3-1de6-4063-a15b-00e2a2575be4"/>
       <w:r>
         <w:rPr>
           <w:rFonts/>
@@ -2369,7 +2445,7 @@
         </w:rPr>
         <w:t xml:space="preserve">Tab. </w:t>
       </w:r>
-      <w:bookmarkStart w:id="806dfe91-d048-4438-b39b-ba1203faf059" w:name="AnzahlGleichzeitig"/>
+      <w:bookmarkStart w:id="ff1b6dfa-74c7-4435-a3c7-aa7ea3b28a72" w:name="AnzahlGleichzeitig"/>
       <w:r>
         <w:rPr>
           <w:rFonts/>
@@ -2391,7 +2467,7 @@
         </w:rPr>
         <w:fldChar w:fldCharType="end" w:dirty="true"/>
       </w:r>
-      <w:bookmarkEnd w:id="806dfe91-d048-4438-b39b-ba1203faf059"/>
+      <w:bookmarkEnd w:id="ff1b6dfa-74c7-4435-a3c7-aa7ea3b28a72"/>
       <w:r>
         <w:rPr>
           <w:rFonts/>
@@ -4451,7 +4527,7 @@
         </w:rPr>
         <w:t xml:space="preserve">Abb. </w:t>
       </w:r>
-      <w:bookmarkStart w:id="22beadea-3a79-4411-93e1-8954c4d07ec0" w:name="BeispielDoppelereignisse"/>
+      <w:bookmarkStart w:id="2005a026-2d45-4888-9b80-c29881e55b4c" w:name="BeispielDoppelereignisse"/>
       <w:r xmlns:w14="http://schemas.microsoft.com/office/word/2010/wordml">
         <w:rPr>
           <w:rFonts/>
@@ -4473,7 +4549,7 @@
         </w:rPr>
         <w:fldChar w:fldCharType="end" w:dirty="true"/>
       </w:r>
-      <w:bookmarkEnd w:id="22beadea-3a79-4411-93e1-8954c4d07ec0"/>
+      <w:bookmarkEnd w:id="2005a026-2d45-4888-9b80-c29881e55b4c"/>
       <w:r>
         <w:rPr>
           <w:rFonts/>
@@ -4510,36 +4586,36 @@
       </w:r>
       <w:r>
         <w:rPr>
+          <w:iCs/>
           <w:i/>
-          <w:iCs/>
         </w:rPr>
         <w:t xml:space="preserve">Dynamic Documents with</w:t>
       </w:r>
       <w:r>
         <w:rPr>
+          <w:iCs/>
           <w:i/>
-          <w:iCs/>
         </w:rPr>
         <w:t xml:space="preserve"> </w:t>
       </w:r>
       <w:r>
         <w:rPr>
+          <w:iCs/>
           <w:i/>
-          <w:iCs/>
         </w:rPr>
         <w:t xml:space="preserve">R</w:t>
       </w:r>
       <w:r>
         <w:rPr>
+          <w:iCs/>
           <w:i/>
-          <w:iCs/>
         </w:rPr>
         <w:t xml:space="preserve"> </w:t>
       </w:r>
       <w:r>
         <w:rPr>
+          <w:iCs/>
           <w:i/>
-          <w:iCs/>
         </w:rPr>
         <w:t xml:space="preserve">and Knitr</w:t>
       </w:r>
@@ -6211,14 +6287,14 @@
     </w:lvl>
   </w:abstractNum>
   <w:abstractNum w:abstractNumId="990">
-    <w:nsid w:val="0000A990"/>
+    <w:nsid w:val="A990"/>
     <w:multiLevelType w:val="multilevel"/>
     <w:lvl w:ilvl="0">
       <w:numFmt w:val="bullet"/>
       <w:lvlText w:val=" "/>
       <w:lvlJc w:val="left"/>
       <w:pPr>
-        <w:ind w:left="720" w:hanging="360"/>
+        <w:ind w:left="720" w:hanging="480"/>
       </w:pPr>
     </w:lvl>
     <w:lvl w:ilvl="1">
@@ -6226,7 +6302,7 @@
       <w:lvlText w:val=" "/>
       <w:lvlJc w:val="left"/>
       <w:pPr>
-        <w:ind w:left="1440" w:hanging="360"/>
+        <w:ind w:left="1440" w:hanging="480"/>
       </w:pPr>
     </w:lvl>
     <w:lvl w:ilvl="2">
@@ -6234,7 +6310,7 @@
       <w:lvlText w:val=" "/>
       <w:lvlJc w:val="left"/>
       <w:pPr>
-        <w:ind w:left="2160" w:hanging="360"/>
+        <w:ind w:left="2160" w:hanging="480"/>
       </w:pPr>
     </w:lvl>
     <w:lvl w:ilvl="3">
@@ -6242,7 +6318,7 @@
       <w:lvlText w:val=" "/>
       <w:lvlJc w:val="left"/>
       <w:pPr>
-        <w:ind w:left="2880" w:hanging="360"/>
+        <w:ind w:left="2880" w:hanging="480"/>
       </w:pPr>
     </w:lvl>
     <w:lvl w:ilvl="4">
@@ -6250,7 +6326,7 @@
       <w:lvlText w:val=" "/>
       <w:lvlJc w:val="left"/>
       <w:pPr>
-        <w:ind w:left="3600" w:hanging="360"/>
+        <w:ind w:left="3600" w:hanging="480"/>
       </w:pPr>
     </w:lvl>
     <w:lvl w:ilvl="5">
@@ -6258,7 +6334,7 @@
       <w:lvlText w:val=" "/>
       <w:lvlJc w:val="left"/>
       <w:pPr>
-        <w:ind w:left="4320" w:hanging="360"/>
+        <w:ind w:left="4320" w:hanging="480"/>
       </w:pPr>
     </w:lvl>
     <w:lvl w:ilvl="6">
@@ -6266,7 +6342,7 @@
       <w:lvlText w:val=" "/>
       <w:lvlJc w:val="left"/>
       <w:pPr>
-        <w:ind w:left="5040" w:hanging="360"/>
+        <w:ind w:left="5040" w:hanging="480"/>
       </w:pPr>
     </w:lvl>
     <w:lvl w:ilvl="7">
@@ -6274,7 +6350,7 @@
       <w:lvlText w:val=" "/>
       <w:lvlJc w:val="left"/>
       <w:pPr>
-        <w:ind w:left="5760" w:hanging="360"/>
+        <w:ind w:left="5760" w:hanging="480"/>
       </w:pPr>
     </w:lvl>
     <w:lvl w:ilvl="8">
@@ -6282,111 +6358,84 @@
       <w:lvlText w:val=" "/>
       <w:lvlJc w:val="left"/>
       <w:pPr>
-        <w:ind w:left="6480" w:hanging="360"/>
+        <w:ind w:left="6480" w:hanging="480"/>
       </w:pPr>
     </w:lvl>
   </w:abstractNum>
   <w:abstractNum w:abstractNumId="991">
-    <w:nsid w:val="0000A991"/>
+    <w:nsid w:val="A991"/>
     <w:multiLevelType w:val="multilevel"/>
     <w:lvl w:ilvl="0">
       <w:numFmt w:val="bullet"/>
-      <w:lvlText w:val=""/>
-      <w:lvlJc w:val="left"/>
-      <w:pPr>
-        <w:ind w:left="720" w:hanging="360"/>
-      </w:pPr>
-      <w:rPr>
-        <w:rFonts w:ascii="Symbol" w:hAnsi="Symbol" w:cs="Symbol" w:hint="default"/>
-      </w:rPr>
+      <w:lvlText w:val="•"/>
+      <w:lvlJc w:val="left"/>
+      <w:pPr>
+        <w:ind w:left="720" w:hanging="480"/>
+      </w:pPr>
     </w:lvl>
     <w:lvl w:ilvl="1">
       <w:numFmt w:val="bullet"/>
-      <w:lvlText w:val="o"/>
-      <w:lvlJc w:val="left"/>
-      <w:pPr>
-        <w:ind w:left="1440" w:hanging="360"/>
-      </w:pPr>
-      <w:rPr>
-        <w:rFonts w:ascii="Courier New" w:hAnsi="Courier New" w:cs="Courier New" w:hint="default"/>
-      </w:rPr>
+      <w:lvlText w:val="–"/>
+      <w:lvlJc w:val="left"/>
+      <w:pPr>
+        <w:ind w:left="1440" w:hanging="480"/>
+      </w:pPr>
     </w:lvl>
     <w:lvl w:ilvl="2">
       <w:numFmt w:val="bullet"/>
-      <w:lvlText w:val=""/>
-      <w:lvlJc w:val="left"/>
-      <w:pPr>
-        <w:ind w:left="2160" w:hanging="360"/>
-      </w:pPr>
-      <w:rPr>
-        <w:rFonts w:ascii="Wingdings" w:hAnsi="Wingdings" w:cs="Wingdings" w:hint="default"/>
-      </w:rPr>
+      <w:lvlText w:val="•"/>
+      <w:lvlJc w:val="left"/>
+      <w:pPr>
+        <w:ind w:left="2160" w:hanging="480"/>
+      </w:pPr>
     </w:lvl>
     <w:lvl w:ilvl="3">
       <w:numFmt w:val="bullet"/>
-      <w:lvlText w:val=""/>
-      <w:lvlJc w:val="left"/>
-      <w:pPr>
-        <w:ind w:left="2880" w:hanging="360"/>
-      </w:pPr>
-      <w:rPr>
-        <w:rFonts w:ascii="Symbol" w:hAnsi="Symbol" w:cs="Symbol" w:hint="default"/>
-      </w:rPr>
+      <w:lvlText w:val="–"/>
+      <w:lvlJc w:val="left"/>
+      <w:pPr>
+        <w:ind w:left="2880" w:hanging="480"/>
+      </w:pPr>
     </w:lvl>
     <w:lvl w:ilvl="4">
       <w:numFmt w:val="bullet"/>
-      <w:lvlText w:val="o"/>
-      <w:lvlJc w:val="left"/>
-      <w:pPr>
-        <w:ind w:left="3600" w:hanging="360"/>
-      </w:pPr>
-      <w:rPr>
-        <w:rFonts w:ascii="Courier New" w:hAnsi="Courier New" w:cs="Courier New" w:hint="default"/>
-      </w:rPr>
+      <w:lvlText w:val="•"/>
+      <w:lvlJc w:val="left"/>
+      <w:pPr>
+        <w:ind w:left="3600" w:hanging="480"/>
+      </w:pPr>
     </w:lvl>
     <w:lvl w:ilvl="5">
       <w:numFmt w:val="bullet"/>
-      <w:lvlText w:val=""/>
-      <w:lvlJc w:val="left"/>
-      <w:pPr>
-        <w:ind w:left="4320" w:hanging="360"/>
-      </w:pPr>
-      <w:rPr>
-        <w:rFonts w:ascii="Wingdings" w:hAnsi="Wingdings" w:cs="Wingdings" w:hint="default"/>
-      </w:rPr>
+      <w:lvlText w:val="–"/>
+      <w:lvlJc w:val="left"/>
+      <w:pPr>
+        <w:ind w:left="4320" w:hanging="480"/>
+      </w:pPr>
     </w:lvl>
     <w:lvl w:ilvl="6">
       <w:numFmt w:val="bullet"/>
-      <w:lvlText w:val=""/>
-      <w:lvlJc w:val="left"/>
-      <w:pPr>
-        <w:ind w:left="5040" w:hanging="360"/>
-      </w:pPr>
-      <w:rPr>
-        <w:rFonts w:ascii="Symbol" w:hAnsi="Symbol" w:cs="Symbol" w:hint="default"/>
-      </w:rPr>
+      <w:lvlText w:val="•"/>
+      <w:lvlJc w:val="left"/>
+      <w:pPr>
+        <w:ind w:left="5040" w:hanging="480"/>
+      </w:pPr>
     </w:lvl>
     <w:lvl w:ilvl="7">
       <w:numFmt w:val="bullet"/>
-      <w:lvlText w:val="o"/>
-      <w:lvlJc w:val="left"/>
-      <w:pPr>
-        <w:ind w:left="5760" w:hanging="360"/>
-      </w:pPr>
-      <w:rPr>
-        <w:rFonts w:ascii="Courier New" w:hAnsi="Courier New" w:cs="Courier New" w:hint="default"/>
-      </w:rPr>
+      <w:lvlText w:val="–"/>
+      <w:lvlJc w:val="left"/>
+      <w:pPr>
+        <w:ind w:left="5760" w:hanging="480"/>
+      </w:pPr>
     </w:lvl>
     <w:lvl w:ilvl="8">
       <w:numFmt w:val="bullet"/>
-      <w:lvlText w:val=""/>
-      <w:lvlJc w:val="left"/>
-      <w:pPr>
-        <w:ind w:left="6480" w:hanging="360"/>
-      </w:pPr>
-      <w:rPr>
-        <w:rFonts w:ascii="Wingdings" w:hAnsi="Wingdings" w:cs="Wingdings" w:hint="default"/>
-      </w:rPr>
+      <w:lvlText w:val="•"/>
+      <w:lvlJc w:val="left"/>
+      <w:pPr>
+        <w:ind w:left="6480" w:hanging="480"/>
+      </w:pPr>
     </w:lvl>
   </w:abstractNum>
   <w:num w:numId="1">
@@ -7899,9 +7948,9 @@
     <w:name w:val="KeywordTok"/>
     <w:basedOn w:val="VerbatimChar"/>
     <w:rPr>
-      <w:b/>
       <w:color w:val="204a87"/>
       <w:shd w:val="clear" w:fill="f8f8f8"/>
+      <w:b/>
     </w:rPr>
   </w:style>
   <w:style w:type="character" w:customStyle="1" w:styleId="DataTypeTok">
@@ -7940,7 +7989,7 @@
     <w:name w:val="ConstantTok"/>
     <w:basedOn w:val="VerbatimChar"/>
     <w:rPr>
-      <w:color w:val="8f5902"/>
+      <w:color w:val="000000"/>
       <w:shd w:val="clear" w:fill="f8f8f8"/>
     </w:rPr>
   </w:style>
@@ -7956,8 +8005,7 @@
     <w:name w:val="SpecialCharTok"/>
     <w:basedOn w:val="VerbatimChar"/>
     <w:rPr>
-      <w:b/>
-      <w:color w:val="ce5c00"/>
+      <w:color w:val="000000"/>
       <w:shd w:val="clear" w:fill="f8f8f8"/>
     </w:rPr>
   </w:style>
@@ -7996,39 +8044,39 @@
     <w:name w:val="CommentTok"/>
     <w:basedOn w:val="VerbatimChar"/>
     <w:rPr>
-      <w:i/>
       <w:color w:val="8f5902"/>
       <w:shd w:val="clear" w:fill="f8f8f8"/>
+      <w:i/>
     </w:rPr>
   </w:style>
   <w:style w:type="character" w:customStyle="1" w:styleId="DocumentationTok">
     <w:name w:val="DocumentationTok"/>
     <w:basedOn w:val="VerbatimChar"/>
     <w:rPr>
+      <w:color w:val="8f5902"/>
+      <w:shd w:val="clear" w:fill="f8f8f8"/>
       <w:b/>
       <w:i/>
-      <w:color w:val="8f5902"/>
-      <w:shd w:val="clear" w:fill="f8f8f8"/>
     </w:rPr>
   </w:style>
   <w:style w:type="character" w:customStyle="1" w:styleId="AnnotationTok">
     <w:name w:val="AnnotationTok"/>
     <w:basedOn w:val="VerbatimChar"/>
     <w:rPr>
+      <w:color w:val="8f5902"/>
+      <w:shd w:val="clear" w:fill="f8f8f8"/>
       <w:b/>
       <w:i/>
-      <w:color w:val="8f5902"/>
-      <w:shd w:val="clear" w:fill="f8f8f8"/>
     </w:rPr>
   </w:style>
   <w:style w:type="character" w:customStyle="1" w:styleId="CommentVarTok">
     <w:name w:val="CommentVarTok"/>
     <w:basedOn w:val="VerbatimChar"/>
     <w:rPr>
+      <w:color w:val="8f5902"/>
+      <w:shd w:val="clear" w:fill="f8f8f8"/>
       <w:b/>
       <w:i/>
-      <w:color w:val="8f5902"/>
-      <w:shd w:val="clear" w:fill="f8f8f8"/>
     </w:rPr>
   </w:style>
   <w:style w:type="character" w:customStyle="1" w:styleId="OtherTok">
@@ -8043,8 +8091,7 @@
     <w:name w:val="FunctionTok"/>
     <w:basedOn w:val="VerbatimChar"/>
     <w:rPr>
-      <w:b/>
-      <w:color w:val="204a87"/>
+      <w:color w:val="000000"/>
       <w:shd w:val="clear" w:fill="f8f8f8"/>
     </w:rPr>
   </w:style>
@@ -8060,18 +8107,18 @@
     <w:name w:val="ControlFlowTok"/>
     <w:basedOn w:val="VerbatimChar"/>
     <w:rPr>
-      <w:b/>
       <w:color w:val="204a87"/>
       <w:shd w:val="clear" w:fill="f8f8f8"/>
+      <w:b/>
     </w:rPr>
   </w:style>
   <w:style w:type="character" w:customStyle="1" w:styleId="OperatorTok">
     <w:name w:val="OperatorTok"/>
     <w:basedOn w:val="VerbatimChar"/>
     <w:rPr>
-      <w:b/>
       <w:color w:val="ce5c00"/>
       <w:shd w:val="clear" w:fill="f8f8f8"/>
+      <w:b/>
     </w:rPr>
   </w:style>
   <w:style w:type="character" w:customStyle="1" w:styleId="BuiltInTok">
@@ -8092,16 +8139,16 @@
     <w:name w:val="PreprocessorTok"/>
     <w:basedOn w:val="VerbatimChar"/>
     <w:rPr>
-      <w:i/>
       <w:color w:val="8f5902"/>
       <w:shd w:val="clear" w:fill="f8f8f8"/>
+      <w:i/>
     </w:rPr>
   </w:style>
   <w:style w:type="character" w:customStyle="1" w:styleId="AttributeTok">
     <w:name w:val="AttributeTok"/>
     <w:basedOn w:val="VerbatimChar"/>
     <w:rPr>
-      <w:color w:val="204a87"/>
+      <w:color w:val="c4a000"/>
       <w:shd w:val="clear" w:fill="f8f8f8"/>
     </w:rPr>
   </w:style>
@@ -8116,20 +8163,20 @@
     <w:name w:val="InformationTok"/>
     <w:basedOn w:val="VerbatimChar"/>
     <w:rPr>
+      <w:color w:val="8f5902"/>
+      <w:shd w:val="clear" w:fill="f8f8f8"/>
       <w:b/>
       <w:i/>
-      <w:color w:val="8f5902"/>
-      <w:shd w:val="clear" w:fill="f8f8f8"/>
     </w:rPr>
   </w:style>
   <w:style w:type="character" w:customStyle="1" w:styleId="WarningTok">
     <w:name w:val="WarningTok"/>
     <w:basedOn w:val="VerbatimChar"/>
     <w:rPr>
+      <w:color w:val="8f5902"/>
+      <w:shd w:val="clear" w:fill="f8f8f8"/>
       <w:b/>
       <w:i/>
-      <w:color w:val="8f5902"/>
-      <w:shd w:val="clear" w:fill="f8f8f8"/>
     </w:rPr>
   </w:style>
   <w:style w:type="character" w:customStyle="1" w:styleId="AlertTok">
@@ -8144,9 +8191,9 @@
     <w:name w:val="ErrorTok"/>
     <w:basedOn w:val="VerbatimChar"/>
     <w:rPr>
-      <w:b/>
       <w:color w:val="a40000"/>
       <w:shd w:val="clear" w:fill="f8f8f8"/>
+      <w:b/>
     </w:rPr>
   </w:style>
   <w:style w:type="character" w:customStyle="1" w:styleId="NormalTok">

</xml_diff>